<commit_message>
fig added to pic
</commit_message>
<xml_diff>
--- a/project_report.docx
+++ b/project_report.docx
@@ -3649,15 +3649,7 @@
           <w:sz w:val="24"/>
           <w:szCs w:val="24"/>
         </w:rPr>
-        <w:t>I would like to express my deepest gratitude to the Almighty for granting me the strength and ability to complete this project successfully. I am immensely thankful to my supervisor</w:t>
-      </w:r>
-      <w:r>
-        <w:rPr>
-          <w:rFonts w:ascii="Times New Roman" w:hAnsi="Times New Roman" w:cs="Times New Roman"/>
-          <w:sz w:val="24"/>
-          <w:szCs w:val="24"/>
-        </w:rPr>
-        <w:t xml:space="preserve"> </w:t>
+        <w:t xml:space="preserve">I would like to express my deepest gratitude to the Almighty for granting me the strength and ability to complete this project successfully. I am immensely thankful to my supervisor </w:t>
       </w:r>
       <w:proofErr w:type="gramStart"/>
       <w:r>
@@ -3707,15 +3699,7 @@
           <w:sz w:val="24"/>
           <w:szCs w:val="24"/>
         </w:rPr>
-        <w:t xml:space="preserve">, </w:t>
-      </w:r>
-      <w:r>
-        <w:rPr>
-          <w:rFonts w:ascii="Times New Roman" w:hAnsi="Times New Roman" w:cs="Times New Roman"/>
-          <w:sz w:val="24"/>
-          <w:szCs w:val="24"/>
-        </w:rPr>
-        <w:t>whose invaluable guidance, encouragement, and expertise have been instrumental in shaping the development of this application.</w:t>
+        <w:t>, whose invaluable guidance, encouragement, and expertise have been instrumental in shaping the development of this application.</w:t>
       </w:r>
     </w:p>
     <w:p>
@@ -5137,9 +5121,17 @@
           <w:szCs w:val="24"/>
         </w:rPr>
         <w:drawing>
-          <wp:inline distT="0" distB="0" distL="0" distR="0" wp14:anchorId="3168747B" wp14:editId="3AA883EA">
-            <wp:extent cx="5762847" cy="5251209"/>
-            <wp:effectExtent l="0" t="0" r="0" b="6985"/>
+          <wp:anchor distT="0" distB="0" distL="114300" distR="114300" simplePos="0" relativeHeight="251658240" behindDoc="0" locked="0" layoutInCell="1" allowOverlap="1" wp14:anchorId="3168747B" wp14:editId="078DF73F">
+            <wp:simplePos x="914400" y="3678865"/>
+            <wp:positionH relativeFrom="column">
+              <wp:align>left</wp:align>
+            </wp:positionH>
+            <wp:positionV relativeFrom="paragraph">
+              <wp:align>top</wp:align>
+            </wp:positionV>
+            <wp:extent cx="5433237" cy="4950863"/>
+            <wp:effectExtent l="0" t="0" r="0" b="2540"/>
+            <wp:wrapSquare wrapText="bothSides"/>
             <wp:docPr id="3" name="Picture 3"/>
             <wp:cNvGraphicFramePr>
               <a:graphicFrameLocks xmlns:a="http://schemas.openxmlformats.org/drawingml/2006/main" noChangeAspect="1"/>
@@ -5166,7 +5158,7 @@
                   <pic:spPr>
                     <a:xfrm>
                       <a:off x="0" y="0"/>
-                      <a:ext cx="5782111" cy="5268762"/>
+                      <a:ext cx="5433237" cy="4950863"/>
                     </a:xfrm>
                     <a:prstGeom prst="rect">
                       <a:avLst/>
@@ -5175,8 +5167,192 @@
                 </pic:pic>
               </a:graphicData>
             </a:graphic>
-          </wp:inline>
+          </wp:anchor>
         </w:drawing>
+      </w:r>
+    </w:p>
+    <w:p>
+      <w:pPr>
+        <w:rPr>
+          <w:rFonts w:ascii="Times New Roman" w:eastAsia="Times New Roman" w:hAnsi="Times New Roman" w:cs="Times New Roman"/>
+          <w:sz w:val="24"/>
+          <w:szCs w:val="24"/>
+        </w:rPr>
+      </w:pPr>
+    </w:p>
+    <w:p>
+      <w:pPr>
+        <w:rPr>
+          <w:rFonts w:ascii="Times New Roman" w:eastAsia="Times New Roman" w:hAnsi="Times New Roman" w:cs="Times New Roman"/>
+          <w:sz w:val="24"/>
+          <w:szCs w:val="24"/>
+        </w:rPr>
+      </w:pPr>
+    </w:p>
+    <w:p>
+      <w:pPr>
+        <w:rPr>
+          <w:rFonts w:ascii="Times New Roman" w:eastAsia="Times New Roman" w:hAnsi="Times New Roman" w:cs="Times New Roman"/>
+          <w:sz w:val="24"/>
+          <w:szCs w:val="24"/>
+        </w:rPr>
+      </w:pPr>
+    </w:p>
+    <w:p>
+      <w:pPr>
+        <w:rPr>
+          <w:rFonts w:ascii="Times New Roman" w:eastAsia="Times New Roman" w:hAnsi="Times New Roman" w:cs="Times New Roman"/>
+          <w:sz w:val="24"/>
+          <w:szCs w:val="24"/>
+        </w:rPr>
+      </w:pPr>
+    </w:p>
+    <w:p>
+      <w:pPr>
+        <w:rPr>
+          <w:rFonts w:ascii="Times New Roman" w:eastAsia="Times New Roman" w:hAnsi="Times New Roman" w:cs="Times New Roman"/>
+          <w:sz w:val="24"/>
+          <w:szCs w:val="24"/>
+        </w:rPr>
+      </w:pPr>
+    </w:p>
+    <w:p>
+      <w:pPr>
+        <w:rPr>
+          <w:rFonts w:ascii="Times New Roman" w:eastAsia="Times New Roman" w:hAnsi="Times New Roman" w:cs="Times New Roman"/>
+          <w:sz w:val="24"/>
+          <w:szCs w:val="24"/>
+        </w:rPr>
+      </w:pPr>
+    </w:p>
+    <w:p>
+      <w:pPr>
+        <w:rPr>
+          <w:rFonts w:ascii="Times New Roman" w:eastAsia="Times New Roman" w:hAnsi="Times New Roman" w:cs="Times New Roman"/>
+          <w:sz w:val="24"/>
+          <w:szCs w:val="24"/>
+        </w:rPr>
+      </w:pPr>
+    </w:p>
+    <w:p>
+      <w:pPr>
+        <w:rPr>
+          <w:rFonts w:ascii="Times New Roman" w:eastAsia="Times New Roman" w:hAnsi="Times New Roman" w:cs="Times New Roman"/>
+          <w:sz w:val="24"/>
+          <w:szCs w:val="24"/>
+        </w:rPr>
+      </w:pPr>
+    </w:p>
+    <w:p>
+      <w:pPr>
+        <w:rPr>
+          <w:rFonts w:ascii="Times New Roman" w:eastAsia="Times New Roman" w:hAnsi="Times New Roman" w:cs="Times New Roman"/>
+          <w:sz w:val="24"/>
+          <w:szCs w:val="24"/>
+        </w:rPr>
+      </w:pPr>
+    </w:p>
+    <w:p>
+      <w:pPr>
+        <w:rPr>
+          <w:rFonts w:ascii="Times New Roman" w:eastAsia="Times New Roman" w:hAnsi="Times New Roman" w:cs="Times New Roman"/>
+          <w:sz w:val="24"/>
+          <w:szCs w:val="24"/>
+        </w:rPr>
+      </w:pPr>
+    </w:p>
+    <w:p>
+      <w:pPr>
+        <w:rPr>
+          <w:rFonts w:ascii="Times New Roman" w:eastAsia="Times New Roman" w:hAnsi="Times New Roman" w:cs="Times New Roman"/>
+          <w:sz w:val="24"/>
+          <w:szCs w:val="24"/>
+        </w:rPr>
+      </w:pPr>
+    </w:p>
+    <w:p>
+      <w:pPr>
+        <w:rPr>
+          <w:rFonts w:ascii="Times New Roman" w:eastAsia="Times New Roman" w:hAnsi="Times New Roman" w:cs="Times New Roman"/>
+          <w:sz w:val="24"/>
+          <w:szCs w:val="24"/>
+        </w:rPr>
+      </w:pPr>
+    </w:p>
+    <w:p>
+      <w:pPr>
+        <w:rPr>
+          <w:rFonts w:ascii="Times New Roman" w:eastAsia="Times New Roman" w:hAnsi="Times New Roman" w:cs="Times New Roman"/>
+          <w:sz w:val="24"/>
+          <w:szCs w:val="24"/>
+        </w:rPr>
+      </w:pPr>
+    </w:p>
+    <w:p>
+      <w:pPr>
+        <w:rPr>
+          <w:rFonts w:ascii="Times New Roman" w:eastAsia="Times New Roman" w:hAnsi="Times New Roman" w:cs="Times New Roman"/>
+          <w:sz w:val="24"/>
+          <w:szCs w:val="24"/>
+        </w:rPr>
+      </w:pPr>
+    </w:p>
+    <w:p>
+      <w:pPr>
+        <w:spacing w:before="100" w:beforeAutospacing="1" w:after="100" w:afterAutospacing="1" w:line="360" w:lineRule="auto"/>
+        <w:rPr>
+          <w:rFonts w:ascii="Times New Roman" w:eastAsia="Times New Roman" w:hAnsi="Times New Roman" w:cs="Times New Roman"/>
+          <w:sz w:val="24"/>
+          <w:szCs w:val="24"/>
+        </w:rPr>
+      </w:pPr>
+    </w:p>
+    <w:p>
+      <w:pPr>
+        <w:spacing w:before="100" w:beforeAutospacing="1" w:after="100" w:afterAutospacing="1" w:line="360" w:lineRule="auto"/>
+        <w:jc w:val="center"/>
+        <w:rPr>
+          <w:rFonts w:ascii="Times New Roman" w:eastAsia="Times New Roman" w:hAnsi="Times New Roman" w:cs="Times New Roman"/>
+          <w:sz w:val="24"/>
+          <w:szCs w:val="24"/>
+        </w:rPr>
+      </w:pPr>
+      <w:proofErr w:type="gramStart"/>
+      <w:r>
+        <w:rPr>
+          <w:rFonts w:ascii="Times New Roman" w:eastAsia="Times New Roman" w:hAnsi="Times New Roman" w:cs="Times New Roman"/>
+          <w:sz w:val="24"/>
+          <w:szCs w:val="24"/>
+        </w:rPr>
+        <w:t>Fig :</w:t>
+      </w:r>
+      <w:proofErr w:type="gramEnd"/>
+      <w:r>
+        <w:rPr>
+          <w:rFonts w:ascii="Times New Roman" w:eastAsia="Times New Roman" w:hAnsi="Times New Roman" w:cs="Times New Roman"/>
+          <w:sz w:val="24"/>
+          <w:szCs w:val="24"/>
+        </w:rPr>
+        <w:t xml:space="preserve"> 3.1</w:t>
+      </w:r>
+    </w:p>
+    <w:p>
+      <w:pPr>
+        <w:spacing w:before="100" w:beforeAutospacing="1" w:after="100" w:afterAutospacing="1" w:line="360" w:lineRule="auto"/>
+        <w:rPr>
+          <w:rFonts w:ascii="Times New Roman" w:eastAsia="Times New Roman" w:hAnsi="Times New Roman" w:cs="Times New Roman"/>
+          <w:sz w:val="24"/>
+          <w:szCs w:val="24"/>
+        </w:rPr>
+      </w:pPr>
+      <w:r>
+        <w:rPr>
+          <w:rFonts w:ascii="Times New Roman" w:eastAsia="Times New Roman" w:hAnsi="Times New Roman" w:cs="Times New Roman"/>
+          <w:sz w:val="24"/>
+          <w:szCs w:val="24"/>
+        </w:rPr>
+        <w:lastRenderedPageBreak/>
+        <w:br w:type="textWrapping" w:clear="all"/>
       </w:r>
     </w:p>
     <w:p>
@@ -5197,7 +5373,6 @@
           <w:sz w:val="24"/>
           <w:szCs w:val="24"/>
         </w:rPr>
-        <w:lastRenderedPageBreak/>
         <w:t xml:space="preserve">Scenario </w:t>
       </w:r>
       <w:r>
@@ -5265,9 +5440,9 @@
           <w:szCs w:val="24"/>
         </w:rPr>
         <w:drawing>
-          <wp:inline distT="0" distB="0" distL="0" distR="0" wp14:anchorId="0CB8BAAB" wp14:editId="25DDECA4">
-            <wp:extent cx="5943600" cy="5617845"/>
-            <wp:effectExtent l="0" t="0" r="0" b="1905"/>
+          <wp:inline distT="0" distB="0" distL="0" distR="0" wp14:anchorId="0CB8BAAB" wp14:editId="1C7B6007">
+            <wp:extent cx="5883277" cy="5560828"/>
+            <wp:effectExtent l="0" t="0" r="3175" b="1905"/>
             <wp:docPr id="4" name="Picture 4"/>
             <wp:cNvGraphicFramePr>
               <a:graphicFrameLocks xmlns:a="http://schemas.openxmlformats.org/drawingml/2006/main" noChangeAspect="1"/>
@@ -5294,7 +5469,7 @@
                   <pic:spPr>
                     <a:xfrm>
                       <a:off x="0" y="0"/>
-                      <a:ext cx="5943600" cy="5617845"/>
+                      <a:ext cx="5884161" cy="5561664"/>
                     </a:xfrm>
                     <a:prstGeom prst="rect">
                       <a:avLst/>
@@ -5310,13 +5485,39 @@
     <w:p>
       <w:pPr>
         <w:spacing w:before="100" w:beforeAutospacing="1" w:after="100" w:afterAutospacing="1" w:line="360" w:lineRule="auto"/>
-        <w:jc w:val="both"/>
-        <w:rPr>
-          <w:rFonts w:ascii="Times New Roman" w:eastAsia="Times New Roman" w:hAnsi="Times New Roman" w:cs="Times New Roman"/>
-          <w:sz w:val="24"/>
-          <w:szCs w:val="24"/>
-        </w:rPr>
-      </w:pPr>
+        <w:jc w:val="center"/>
+        <w:rPr>
+          <w:rFonts w:ascii="Times New Roman" w:eastAsia="Times New Roman" w:hAnsi="Times New Roman" w:cs="Times New Roman"/>
+          <w:sz w:val="24"/>
+          <w:szCs w:val="24"/>
+        </w:rPr>
+      </w:pPr>
+      <w:proofErr w:type="gramStart"/>
+      <w:r>
+        <w:rPr>
+          <w:rFonts w:ascii="Times New Roman" w:eastAsia="Times New Roman" w:hAnsi="Times New Roman" w:cs="Times New Roman"/>
+          <w:sz w:val="24"/>
+          <w:szCs w:val="24"/>
+        </w:rPr>
+        <w:t>Fig :</w:t>
+      </w:r>
+      <w:proofErr w:type="gramEnd"/>
+      <w:r>
+        <w:rPr>
+          <w:rFonts w:ascii="Times New Roman" w:eastAsia="Times New Roman" w:hAnsi="Times New Roman" w:cs="Times New Roman"/>
+          <w:sz w:val="24"/>
+          <w:szCs w:val="24"/>
+        </w:rPr>
+        <w:t xml:space="preserve"> 3.</w:t>
+      </w:r>
+      <w:r>
+        <w:rPr>
+          <w:rFonts w:ascii="Times New Roman" w:eastAsia="Times New Roman" w:hAnsi="Times New Roman" w:cs="Times New Roman"/>
+          <w:sz w:val="24"/>
+          <w:szCs w:val="24"/>
+        </w:rPr>
+        <w:t>2</w:t>
+      </w:r>
     </w:p>
     <w:p>
       <w:pPr>
@@ -5366,7 +5567,6 @@
           <w:sz w:val="44"/>
           <w:szCs w:val="44"/>
         </w:rPr>
-        <w:lastRenderedPageBreak/>
         <w:t>Chapter 4: Testing and Feedback</w:t>
       </w:r>
       <w:bookmarkEnd w:id="31"/>
@@ -5696,7 +5896,6 @@
           <w:sz w:val="44"/>
           <w:szCs w:val="44"/>
         </w:rPr>
-        <w:lastRenderedPageBreak/>
         <w:t>Chapter 5: Future Enhancements and Challenges</w:t>
       </w:r>
       <w:bookmarkEnd w:id="34"/>
@@ -6091,7 +6290,6 @@
           <w:sz w:val="44"/>
           <w:szCs w:val="44"/>
         </w:rPr>
-        <w:lastRenderedPageBreak/>
         <w:t>Chapter 6: Project Outcomes and Benefits</w:t>
       </w:r>
       <w:bookmarkEnd w:id="37"/>
@@ -6412,22 +6610,7 @@
           <w:sz w:val="44"/>
           <w:szCs w:val="44"/>
         </w:rPr>
-        <w:lastRenderedPageBreak/>
-        <w:t xml:space="preserve">Chapter </w:t>
-      </w:r>
-      <w:r>
-        <w:rPr>
-          <w:sz w:val="44"/>
-          <w:szCs w:val="44"/>
-        </w:rPr>
-        <w:t>7</w:t>
-      </w:r>
-      <w:r>
-        <w:rPr>
-          <w:sz w:val="44"/>
-          <w:szCs w:val="44"/>
-        </w:rPr>
-        <w:t>: Application Screenshots</w:t>
+        <w:t>Chapter 7: Application Screenshots</w:t>
       </w:r>
       <w:bookmarkEnd w:id="40"/>
     </w:p>
@@ -6510,9 +6693,9 @@
           <w:szCs w:val="24"/>
         </w:rPr>
         <w:drawing>
-          <wp:inline distT="0" distB="0" distL="0" distR="0" wp14:anchorId="4C3FB8BA" wp14:editId="5FC86F94">
-            <wp:extent cx="2402958" cy="5366592"/>
-            <wp:effectExtent l="0" t="0" r="0" b="5715"/>
+          <wp:inline distT="0" distB="0" distL="0" distR="0" wp14:anchorId="4C3FB8BA" wp14:editId="35DF32B3">
+            <wp:extent cx="2169042" cy="4844182"/>
+            <wp:effectExtent l="0" t="0" r="3175" b="0"/>
             <wp:docPr id="5" name="Picture 5"/>
             <wp:cNvGraphicFramePr>
               <a:graphicFrameLocks xmlns:a="http://schemas.openxmlformats.org/drawingml/2006/main" noChangeAspect="1"/>
@@ -6539,7 +6722,7 @@
                   <pic:spPr>
                     <a:xfrm>
                       <a:off x="0" y="0"/>
-                      <a:ext cx="2407837" cy="5377489"/>
+                      <a:ext cx="2178284" cy="4864823"/>
                     </a:xfrm>
                     <a:prstGeom prst="rect">
                       <a:avLst/>
@@ -6552,6 +6735,51 @@
         </w:drawing>
       </w:r>
     </w:p>
+    <w:p>
+      <w:pPr>
+        <w:spacing w:before="100" w:beforeAutospacing="1" w:after="100" w:afterAutospacing="1" w:line="360" w:lineRule="auto"/>
+        <w:jc w:val="center"/>
+        <w:rPr>
+          <w:rFonts w:ascii="Times New Roman" w:eastAsia="Times New Roman" w:hAnsi="Times New Roman" w:cs="Times New Roman"/>
+          <w:sz w:val="24"/>
+          <w:szCs w:val="24"/>
+        </w:rPr>
+      </w:pPr>
+      <w:proofErr w:type="gramStart"/>
+      <w:r>
+        <w:rPr>
+          <w:rFonts w:ascii="Times New Roman" w:eastAsia="Times New Roman" w:hAnsi="Times New Roman" w:cs="Times New Roman"/>
+          <w:sz w:val="24"/>
+          <w:szCs w:val="24"/>
+        </w:rPr>
+        <w:t>Fig :</w:t>
+      </w:r>
+      <w:proofErr w:type="gramEnd"/>
+      <w:r>
+        <w:rPr>
+          <w:rFonts w:ascii="Times New Roman" w:eastAsia="Times New Roman" w:hAnsi="Times New Roman" w:cs="Times New Roman"/>
+          <w:sz w:val="24"/>
+          <w:szCs w:val="24"/>
+        </w:rPr>
+        <w:t xml:space="preserve"> </w:t>
+      </w:r>
+      <w:r>
+        <w:rPr>
+          <w:rFonts w:ascii="Times New Roman" w:eastAsia="Times New Roman" w:hAnsi="Times New Roman" w:cs="Times New Roman"/>
+          <w:sz w:val="24"/>
+          <w:szCs w:val="24"/>
+        </w:rPr>
+        <w:t>7</w:t>
+      </w:r>
+      <w:r>
+        <w:rPr>
+          <w:rFonts w:ascii="Times New Roman" w:eastAsia="Times New Roman" w:hAnsi="Times New Roman" w:cs="Times New Roman"/>
+          <w:sz w:val="24"/>
+          <w:szCs w:val="24"/>
+        </w:rPr>
+        <w:t>.1</w:t>
+      </w:r>
+    </w:p>
     <w:p/>
     <w:p>
       <w:pPr>
@@ -6567,7 +6795,6 @@
           <w:sz w:val="32"/>
           <w:szCs w:val="32"/>
         </w:rPr>
-        <w:lastRenderedPageBreak/>
         <w:t>Admin Panel: Add Exam Page</w:t>
       </w:r>
       <w:bookmarkEnd w:id="42"/>
@@ -6633,9 +6860,9 @@
           <w:szCs w:val="24"/>
         </w:rPr>
         <w:drawing>
-          <wp:inline distT="0" distB="0" distL="0" distR="0" wp14:anchorId="37D25D12" wp14:editId="68C923A4">
-            <wp:extent cx="2509284" cy="5604057"/>
-            <wp:effectExtent l="0" t="0" r="5715" b="0"/>
+          <wp:inline distT="0" distB="0" distL="0" distR="0" wp14:anchorId="37D25D12" wp14:editId="0245411A">
+            <wp:extent cx="2328059" cy="5199321"/>
+            <wp:effectExtent l="0" t="0" r="0" b="1905"/>
             <wp:docPr id="6" name="Picture 6"/>
             <wp:cNvGraphicFramePr>
               <a:graphicFrameLocks xmlns:a="http://schemas.openxmlformats.org/drawingml/2006/main" noChangeAspect="1"/>
@@ -6662,7 +6889,7 @@
                   <pic:spPr>
                     <a:xfrm>
                       <a:off x="0" y="0"/>
-                      <a:ext cx="2515421" cy="5617763"/>
+                      <a:ext cx="2336491" cy="5218153"/>
                     </a:xfrm>
                     <a:prstGeom prst="rect">
                       <a:avLst/>
@@ -6706,9 +6933,9 @@
           <w:szCs w:val="24"/>
         </w:rPr>
         <w:drawing>
-          <wp:inline distT="0" distB="0" distL="0" distR="0" wp14:anchorId="7CBE6803" wp14:editId="09825A26">
-            <wp:extent cx="2509284" cy="5604053"/>
-            <wp:effectExtent l="0" t="0" r="5715" b="0"/>
+          <wp:inline distT="0" distB="0" distL="0" distR="0" wp14:anchorId="7CBE6803" wp14:editId="31F0E9C7">
+            <wp:extent cx="2328530" cy="5200370"/>
+            <wp:effectExtent l="0" t="0" r="0" b="635"/>
             <wp:docPr id="7" name="Picture 7"/>
             <wp:cNvGraphicFramePr>
               <a:graphicFrameLocks xmlns:a="http://schemas.openxmlformats.org/drawingml/2006/main" noChangeAspect="1"/>
@@ -6735,7 +6962,7 @@
                   <pic:spPr>
                     <a:xfrm>
                       <a:off x="0" y="0"/>
-                      <a:ext cx="2523245" cy="5635233"/>
+                      <a:ext cx="2352910" cy="5254820"/>
                     </a:xfrm>
                     <a:prstGeom prst="rect">
                       <a:avLst/>
@@ -6751,13 +6978,95 @@
     <w:p>
       <w:pPr>
         <w:spacing w:before="100" w:beforeAutospacing="1" w:after="100" w:afterAutospacing="1" w:line="360" w:lineRule="auto"/>
-        <w:jc w:val="center"/>
-        <w:rPr>
-          <w:rFonts w:ascii="Times New Roman" w:eastAsia="Times New Roman" w:hAnsi="Times New Roman" w:cs="Times New Roman"/>
-          <w:sz w:val="24"/>
-          <w:szCs w:val="24"/>
-        </w:rPr>
-      </w:pPr>
+        <w:ind w:left="720"/>
+        <w:rPr>
+          <w:rFonts w:ascii="Times New Roman" w:eastAsia="Times New Roman" w:hAnsi="Times New Roman" w:cs="Times New Roman"/>
+          <w:sz w:val="24"/>
+          <w:szCs w:val="24"/>
+        </w:rPr>
+      </w:pPr>
+      <w:r>
+        <w:rPr>
+          <w:rFonts w:ascii="Times New Roman" w:eastAsia="Times New Roman" w:hAnsi="Times New Roman" w:cs="Times New Roman"/>
+          <w:sz w:val="24"/>
+          <w:szCs w:val="24"/>
+        </w:rPr>
+        <w:t xml:space="preserve">           </w:t>
+      </w:r>
+      <w:proofErr w:type="gramStart"/>
+      <w:r>
+        <w:rPr>
+          <w:rFonts w:ascii="Times New Roman" w:eastAsia="Times New Roman" w:hAnsi="Times New Roman" w:cs="Times New Roman"/>
+          <w:sz w:val="24"/>
+          <w:szCs w:val="24"/>
+        </w:rPr>
+        <w:t>Fig :</w:t>
+      </w:r>
+      <w:proofErr w:type="gramEnd"/>
+      <w:r>
+        <w:rPr>
+          <w:rFonts w:ascii="Times New Roman" w:eastAsia="Times New Roman" w:hAnsi="Times New Roman" w:cs="Times New Roman"/>
+          <w:sz w:val="24"/>
+          <w:szCs w:val="24"/>
+        </w:rPr>
+        <w:t xml:space="preserve"> </w:t>
+      </w:r>
+      <w:r>
+        <w:rPr>
+          <w:rFonts w:ascii="Times New Roman" w:eastAsia="Times New Roman" w:hAnsi="Times New Roman" w:cs="Times New Roman"/>
+          <w:sz w:val="24"/>
+          <w:szCs w:val="24"/>
+        </w:rPr>
+        <w:t>7</w:t>
+      </w:r>
+      <w:r>
+        <w:rPr>
+          <w:rFonts w:ascii="Times New Roman" w:eastAsia="Times New Roman" w:hAnsi="Times New Roman" w:cs="Times New Roman"/>
+          <w:sz w:val="24"/>
+          <w:szCs w:val="24"/>
+        </w:rPr>
+        <w:t>.</w:t>
+      </w:r>
+      <w:r>
+        <w:rPr>
+          <w:rFonts w:ascii="Times New Roman" w:eastAsia="Times New Roman" w:hAnsi="Times New Roman" w:cs="Times New Roman"/>
+          <w:sz w:val="24"/>
+          <w:szCs w:val="24"/>
+        </w:rPr>
+        <w:t xml:space="preserve">2                                                                         </w:t>
+      </w:r>
+      <w:r>
+        <w:rPr>
+          <w:rFonts w:ascii="Times New Roman" w:eastAsia="Times New Roman" w:hAnsi="Times New Roman" w:cs="Times New Roman"/>
+          <w:sz w:val="24"/>
+          <w:szCs w:val="24"/>
+        </w:rPr>
+        <w:t xml:space="preserve">Fig : </w:t>
+      </w:r>
+      <w:r>
+        <w:rPr>
+          <w:rFonts w:ascii="Times New Roman" w:eastAsia="Times New Roman" w:hAnsi="Times New Roman" w:cs="Times New Roman"/>
+          <w:sz w:val="24"/>
+          <w:szCs w:val="24"/>
+        </w:rPr>
+        <w:t>7</w:t>
+      </w:r>
+      <w:r>
+        <w:rPr>
+          <w:rFonts w:ascii="Times New Roman" w:eastAsia="Times New Roman" w:hAnsi="Times New Roman" w:cs="Times New Roman"/>
+          <w:sz w:val="24"/>
+          <w:szCs w:val="24"/>
+        </w:rPr>
+        <w:t>.</w:t>
+      </w:r>
+      <w:r>
+        <w:rPr>
+          <w:rFonts w:ascii="Times New Roman" w:eastAsia="Times New Roman" w:hAnsi="Times New Roman" w:cs="Times New Roman"/>
+          <w:sz w:val="24"/>
+          <w:szCs w:val="24"/>
+        </w:rPr>
+        <w:t>3</w:t>
+      </w:r>
     </w:p>
     <w:p>
       <w:pPr>
@@ -6836,6 +7145,21 @@
     </w:p>
     <w:p>
       <w:pPr>
+        <w:tabs>
+          <w:tab w:val="left" w:pos="720"/>
+          <w:tab w:val="left" w:pos="1440"/>
+          <w:tab w:val="left" w:pos="2160"/>
+          <w:tab w:val="left" w:pos="2880"/>
+          <w:tab w:val="left" w:pos="3600"/>
+          <w:tab w:val="left" w:pos="4320"/>
+          <w:tab w:val="left" w:pos="5040"/>
+          <w:tab w:val="left" w:pos="5760"/>
+          <w:tab w:val="left" w:pos="6480"/>
+          <w:tab w:val="left" w:pos="7200"/>
+          <w:tab w:val="left" w:pos="7920"/>
+          <w:tab w:val="left" w:pos="8640"/>
+          <w:tab w:val="right" w:pos="9360"/>
+        </w:tabs>
         <w:spacing w:before="100" w:beforeAutospacing="1" w:after="100" w:afterAutospacing="1" w:line="360" w:lineRule="auto"/>
         <w:rPr>
           <w:rFonts w:ascii="Times New Roman" w:eastAsia="Times New Roman" w:hAnsi="Times New Roman" w:cs="Times New Roman"/>
@@ -6851,9 +7175,9 @@
           <w:szCs w:val="24"/>
         </w:rPr>
         <w:drawing>
-          <wp:inline distT="0" distB="0" distL="0" distR="0" wp14:anchorId="742FCBB1" wp14:editId="078DA390">
-            <wp:extent cx="2580386" cy="5762847"/>
-            <wp:effectExtent l="0" t="0" r="0" b="0"/>
+          <wp:inline distT="0" distB="0" distL="0" distR="0" wp14:anchorId="742FCBB1" wp14:editId="2FC19EAC">
+            <wp:extent cx="2418516" cy="5401340"/>
+            <wp:effectExtent l="0" t="0" r="1270" b="0"/>
             <wp:docPr id="8" name="Picture 8"/>
             <wp:cNvGraphicFramePr>
               <a:graphicFrameLocks xmlns:a="http://schemas.openxmlformats.org/drawingml/2006/main" noChangeAspect="1"/>
@@ -6880,7 +7204,7 @@
                   <pic:spPr>
                     <a:xfrm>
                       <a:off x="0" y="0"/>
-                      <a:ext cx="2588799" cy="5781637"/>
+                      <a:ext cx="2428547" cy="5423742"/>
                     </a:xfrm>
                     <a:prstGeom prst="rect">
                       <a:avLst/>
@@ -6916,9 +7240,9 @@
           <w:szCs w:val="24"/>
         </w:rPr>
         <w:drawing>
-          <wp:inline distT="0" distB="0" distL="0" distR="0" wp14:anchorId="5C63B7B5" wp14:editId="0EB66D59">
-            <wp:extent cx="2585147" cy="5773479"/>
-            <wp:effectExtent l="0" t="0" r="5715" b="0"/>
+          <wp:inline distT="0" distB="0" distL="0" distR="0" wp14:anchorId="5C63B7B5" wp14:editId="109142F0">
+            <wp:extent cx="2389952" cy="5337545"/>
+            <wp:effectExtent l="0" t="0" r="0" b="0"/>
             <wp:docPr id="9" name="Picture 9"/>
             <wp:cNvGraphicFramePr>
               <a:graphicFrameLocks xmlns:a="http://schemas.openxmlformats.org/drawingml/2006/main" noChangeAspect="1"/>
@@ -6945,7 +7269,7 @@
                   <pic:spPr>
                     <a:xfrm>
                       <a:off x="0" y="0"/>
-                      <a:ext cx="2593031" cy="5791087"/>
+                      <a:ext cx="2403264" cy="5367276"/>
                     </a:xfrm>
                     <a:prstGeom prst="rect">
                       <a:avLst/>
@@ -6957,10 +7281,178 @@
           </wp:inline>
         </w:drawing>
       </w:r>
-    </w:p>
-    <w:p>
-      <w:pPr>
+      <w:r>
+        <w:rPr>
+          <w:rFonts w:ascii="Times New Roman" w:eastAsia="Times New Roman" w:hAnsi="Times New Roman" w:cs="Times New Roman"/>
+          <w:sz w:val="24"/>
+          <w:szCs w:val="24"/>
+        </w:rPr>
+        <w:tab/>
+      </w:r>
+    </w:p>
+    <w:p>
+      <w:pPr>
+        <w:tabs>
+          <w:tab w:val="left" w:pos="720"/>
+          <w:tab w:val="left" w:pos="1440"/>
+          <w:tab w:val="left" w:pos="2160"/>
+          <w:tab w:val="left" w:pos="2880"/>
+          <w:tab w:val="left" w:pos="3600"/>
+          <w:tab w:val="left" w:pos="4320"/>
+          <w:tab w:val="left" w:pos="5040"/>
+          <w:tab w:val="left" w:pos="5760"/>
+          <w:tab w:val="left" w:pos="6480"/>
+          <w:tab w:val="left" w:pos="7200"/>
+          <w:tab w:val="left" w:pos="7920"/>
+        </w:tabs>
         <w:spacing w:before="100" w:beforeAutospacing="1" w:after="100" w:afterAutospacing="1" w:line="360" w:lineRule="auto"/>
+        <w:ind w:firstLine="720"/>
+        <w:rPr>
+          <w:rFonts w:ascii="Times New Roman" w:eastAsia="Times New Roman" w:hAnsi="Times New Roman" w:cs="Times New Roman"/>
+          <w:sz w:val="24"/>
+          <w:szCs w:val="24"/>
+        </w:rPr>
+      </w:pPr>
+      <w:r>
+        <w:rPr>
+          <w:rFonts w:ascii="Times New Roman" w:eastAsia="Times New Roman" w:hAnsi="Times New Roman" w:cs="Times New Roman"/>
+          <w:sz w:val="24"/>
+          <w:szCs w:val="24"/>
+        </w:rPr>
+        <w:t xml:space="preserve">       </w:t>
+      </w:r>
+      <w:proofErr w:type="gramStart"/>
+      <w:r>
+        <w:rPr>
+          <w:rFonts w:ascii="Times New Roman" w:eastAsia="Times New Roman" w:hAnsi="Times New Roman" w:cs="Times New Roman"/>
+          <w:sz w:val="24"/>
+          <w:szCs w:val="24"/>
+        </w:rPr>
+        <w:t>Fig :</w:t>
+      </w:r>
+      <w:proofErr w:type="gramEnd"/>
+      <w:r>
+        <w:rPr>
+          <w:rFonts w:ascii="Times New Roman" w:eastAsia="Times New Roman" w:hAnsi="Times New Roman" w:cs="Times New Roman"/>
+          <w:sz w:val="24"/>
+          <w:szCs w:val="24"/>
+        </w:rPr>
+        <w:t xml:space="preserve"> </w:t>
+      </w:r>
+      <w:r>
+        <w:rPr>
+          <w:rFonts w:ascii="Times New Roman" w:eastAsia="Times New Roman" w:hAnsi="Times New Roman" w:cs="Times New Roman"/>
+          <w:sz w:val="24"/>
+          <w:szCs w:val="24"/>
+        </w:rPr>
+        <w:t>7</w:t>
+      </w:r>
+      <w:r>
+        <w:rPr>
+          <w:rFonts w:ascii="Times New Roman" w:eastAsia="Times New Roman" w:hAnsi="Times New Roman" w:cs="Times New Roman"/>
+          <w:sz w:val="24"/>
+          <w:szCs w:val="24"/>
+        </w:rPr>
+        <w:t>.</w:t>
+      </w:r>
+      <w:r>
+        <w:rPr>
+          <w:rFonts w:ascii="Times New Roman" w:eastAsia="Times New Roman" w:hAnsi="Times New Roman" w:cs="Times New Roman"/>
+          <w:sz w:val="24"/>
+          <w:szCs w:val="24"/>
+        </w:rPr>
+        <w:t>4</w:t>
+      </w:r>
+      <w:r>
+        <w:rPr>
+          <w:rFonts w:ascii="Times New Roman" w:eastAsia="Times New Roman" w:hAnsi="Times New Roman" w:cs="Times New Roman"/>
+          <w:sz w:val="24"/>
+          <w:szCs w:val="24"/>
+        </w:rPr>
+        <w:tab/>
+      </w:r>
+      <w:r>
+        <w:rPr>
+          <w:rFonts w:ascii="Times New Roman" w:eastAsia="Times New Roman" w:hAnsi="Times New Roman" w:cs="Times New Roman"/>
+          <w:sz w:val="24"/>
+          <w:szCs w:val="24"/>
+        </w:rPr>
+        <w:tab/>
+      </w:r>
+      <w:r>
+        <w:rPr>
+          <w:rFonts w:ascii="Times New Roman" w:eastAsia="Times New Roman" w:hAnsi="Times New Roman" w:cs="Times New Roman"/>
+          <w:sz w:val="24"/>
+          <w:szCs w:val="24"/>
+        </w:rPr>
+        <w:tab/>
+      </w:r>
+      <w:r>
+        <w:rPr>
+          <w:rFonts w:ascii="Times New Roman" w:eastAsia="Times New Roman" w:hAnsi="Times New Roman" w:cs="Times New Roman"/>
+          <w:sz w:val="24"/>
+          <w:szCs w:val="24"/>
+        </w:rPr>
+        <w:tab/>
+      </w:r>
+      <w:r>
+        <w:rPr>
+          <w:rFonts w:ascii="Times New Roman" w:eastAsia="Times New Roman" w:hAnsi="Times New Roman" w:cs="Times New Roman"/>
+          <w:sz w:val="24"/>
+          <w:szCs w:val="24"/>
+        </w:rPr>
+        <w:tab/>
+      </w:r>
+      <w:r>
+        <w:rPr>
+          <w:rFonts w:ascii="Times New Roman" w:eastAsia="Times New Roman" w:hAnsi="Times New Roman" w:cs="Times New Roman"/>
+          <w:sz w:val="24"/>
+          <w:szCs w:val="24"/>
+        </w:rPr>
+        <w:tab/>
+      </w:r>
+      <w:r>
+        <w:rPr>
+          <w:rFonts w:ascii="Times New Roman" w:eastAsia="Times New Roman" w:hAnsi="Times New Roman" w:cs="Times New Roman"/>
+          <w:sz w:val="24"/>
+          <w:szCs w:val="24"/>
+        </w:rPr>
+        <w:tab/>
+      </w:r>
+      <w:r>
+        <w:rPr>
+          <w:rFonts w:ascii="Times New Roman" w:eastAsia="Times New Roman" w:hAnsi="Times New Roman" w:cs="Times New Roman"/>
+          <w:sz w:val="24"/>
+          <w:szCs w:val="24"/>
+        </w:rPr>
+        <w:t>Fig : 7.</w:t>
+      </w:r>
+      <w:r>
+        <w:rPr>
+          <w:rFonts w:ascii="Times New Roman" w:eastAsia="Times New Roman" w:hAnsi="Times New Roman" w:cs="Times New Roman"/>
+          <w:sz w:val="24"/>
+          <w:szCs w:val="24"/>
+        </w:rPr>
+        <w:t>5</w:t>
+      </w:r>
+    </w:p>
+    <w:p>
+      <w:pPr>
+        <w:tabs>
+          <w:tab w:val="left" w:pos="720"/>
+          <w:tab w:val="left" w:pos="1440"/>
+          <w:tab w:val="left" w:pos="2160"/>
+          <w:tab w:val="left" w:pos="2880"/>
+          <w:tab w:val="left" w:pos="3600"/>
+          <w:tab w:val="left" w:pos="4320"/>
+          <w:tab w:val="left" w:pos="5040"/>
+          <w:tab w:val="left" w:pos="5760"/>
+          <w:tab w:val="left" w:pos="6480"/>
+          <w:tab w:val="left" w:pos="7200"/>
+          <w:tab w:val="left" w:pos="7920"/>
+        </w:tabs>
+        <w:spacing w:before="100" w:beforeAutospacing="1" w:after="100" w:afterAutospacing="1" w:line="360" w:lineRule="auto"/>
+        <w:ind w:firstLine="720"/>
         <w:rPr>
           <w:rFonts w:ascii="Times New Roman" w:eastAsia="Times New Roman" w:hAnsi="Times New Roman" w:cs="Times New Roman"/>
           <w:sz w:val="24"/>
@@ -7039,9 +7531,9 @@
           <w:szCs w:val="24"/>
         </w:rPr>
         <w:drawing>
-          <wp:inline distT="0" distB="0" distL="0" distR="0" wp14:anchorId="2DE4CC2F" wp14:editId="3D79E185">
-            <wp:extent cx="2799643" cy="6252519"/>
-            <wp:effectExtent l="0" t="0" r="1270" b="0"/>
+          <wp:inline distT="0" distB="0" distL="0" distR="0" wp14:anchorId="2DE4CC2F" wp14:editId="684A970A">
+            <wp:extent cx="2675603" cy="5975497"/>
+            <wp:effectExtent l="0" t="0" r="0" b="6350"/>
             <wp:docPr id="10" name="Picture 10"/>
             <wp:cNvGraphicFramePr>
               <a:graphicFrameLocks xmlns:a="http://schemas.openxmlformats.org/drawingml/2006/main" noChangeAspect="1"/>
@@ -7068,7 +7560,7 @@
                   <pic:spPr>
                     <a:xfrm>
                       <a:off x="0" y="0"/>
-                      <a:ext cx="2802508" cy="6258917"/>
+                      <a:ext cx="2682211" cy="5990255"/>
                     </a:xfrm>
                     <a:prstGeom prst="rect">
                       <a:avLst/>
@@ -7083,7 +7575,48 @@
     </w:p>
     <w:p>
       <w:pPr>
-        <w:pStyle w:val="Heading2"/>
+        <w:jc w:val="center"/>
+        <w:rPr>
+          <w:rFonts w:ascii="Times New Roman" w:hAnsi="Times New Roman" w:cs="Times New Roman"/>
+          <w:sz w:val="24"/>
+          <w:szCs w:val="24"/>
+        </w:rPr>
+      </w:pPr>
+      <w:proofErr w:type="gramStart"/>
+      <w:r>
+        <w:rPr>
+          <w:rFonts w:ascii="Times New Roman" w:hAnsi="Times New Roman" w:cs="Times New Roman"/>
+          <w:sz w:val="24"/>
+          <w:szCs w:val="24"/>
+        </w:rPr>
+        <w:t>Fig :</w:t>
+      </w:r>
+      <w:proofErr w:type="gramEnd"/>
+      <w:r>
+        <w:rPr>
+          <w:rFonts w:ascii="Times New Roman" w:hAnsi="Times New Roman" w:cs="Times New Roman"/>
+          <w:sz w:val="24"/>
+          <w:szCs w:val="24"/>
+        </w:rPr>
+        <w:t xml:space="preserve"> 7.</w:t>
+      </w:r>
+      <w:r>
+        <w:rPr>
+          <w:rFonts w:ascii="Times New Roman" w:hAnsi="Times New Roman" w:cs="Times New Roman"/>
+          <w:sz w:val="24"/>
+          <w:szCs w:val="24"/>
+        </w:rPr>
+        <w:t>6</w:t>
+      </w:r>
+    </w:p>
+    <w:p>
+      <w:pPr>
+        <w:jc w:val="center"/>
+        <w:rPr>
+          <w:rFonts w:ascii="Times New Roman" w:hAnsi="Times New Roman" w:cs="Times New Roman"/>
+          <w:sz w:val="24"/>
+          <w:szCs w:val="24"/>
+        </w:rPr>
       </w:pPr>
     </w:p>
     <w:p>
@@ -7174,9 +7707,9 @@
           <w:szCs w:val="24"/>
         </w:rPr>
         <w:drawing>
-          <wp:inline distT="0" distB="0" distL="0" distR="0" wp14:anchorId="07CD78DF" wp14:editId="6580868B">
-            <wp:extent cx="2880320" cy="6432698"/>
-            <wp:effectExtent l="0" t="0" r="0" b="6350"/>
+          <wp:inline distT="0" distB="0" distL="0" distR="0" wp14:anchorId="07CD78DF" wp14:editId="06B852BB">
+            <wp:extent cx="2743200" cy="6126463"/>
+            <wp:effectExtent l="0" t="0" r="0" b="8255"/>
             <wp:docPr id="11" name="Picture 11"/>
             <wp:cNvGraphicFramePr>
               <a:graphicFrameLocks xmlns:a="http://schemas.openxmlformats.org/drawingml/2006/main" noChangeAspect="1"/>
@@ -7203,7 +7736,7 @@
                   <pic:spPr>
                     <a:xfrm>
                       <a:off x="0" y="0"/>
-                      <a:ext cx="2882871" cy="6438394"/>
+                      <a:ext cx="2752089" cy="6146316"/>
                     </a:xfrm>
                     <a:prstGeom prst="rect">
                       <a:avLst/>
@@ -7226,6 +7759,32 @@
           <w:szCs w:val="24"/>
         </w:rPr>
       </w:pPr>
+      <w:proofErr w:type="gramStart"/>
+      <w:r>
+        <w:rPr>
+          <w:rFonts w:ascii="Times New Roman" w:eastAsia="Times New Roman" w:hAnsi="Times New Roman" w:cs="Times New Roman"/>
+          <w:sz w:val="24"/>
+          <w:szCs w:val="24"/>
+        </w:rPr>
+        <w:t>Fig :</w:t>
+      </w:r>
+      <w:proofErr w:type="gramEnd"/>
+      <w:r>
+        <w:rPr>
+          <w:rFonts w:ascii="Times New Roman" w:eastAsia="Times New Roman" w:hAnsi="Times New Roman" w:cs="Times New Roman"/>
+          <w:sz w:val="24"/>
+          <w:szCs w:val="24"/>
+        </w:rPr>
+        <w:t xml:space="preserve"> 7.</w:t>
+      </w:r>
+      <w:r>
+        <w:rPr>
+          <w:rFonts w:ascii="Times New Roman" w:eastAsia="Times New Roman" w:hAnsi="Times New Roman" w:cs="Times New Roman"/>
+          <w:sz w:val="24"/>
+          <w:szCs w:val="24"/>
+        </w:rPr>
+        <w:t>7</w:t>
+      </w:r>
     </w:p>
     <w:p>
       <w:pPr>
@@ -7309,9 +7868,9 @@
           <w:szCs w:val="24"/>
         </w:rPr>
         <w:drawing>
-          <wp:inline distT="0" distB="0" distL="0" distR="0" wp14:anchorId="2D3CCB36" wp14:editId="6A0BE5EC">
-            <wp:extent cx="3040912" cy="6791352"/>
-            <wp:effectExtent l="0" t="0" r="7620" b="0"/>
+          <wp:inline distT="0" distB="0" distL="0" distR="0" wp14:anchorId="2D3CCB36" wp14:editId="60C1D294">
+            <wp:extent cx="2818429" cy="6294474"/>
+            <wp:effectExtent l="0" t="0" r="1270" b="0"/>
             <wp:docPr id="12" name="Picture 12"/>
             <wp:cNvGraphicFramePr>
               <a:graphicFrameLocks xmlns:a="http://schemas.openxmlformats.org/drawingml/2006/main" noChangeAspect="1"/>
@@ -7338,7 +7897,7 @@
                   <pic:spPr>
                     <a:xfrm>
                       <a:off x="0" y="0"/>
-                      <a:ext cx="3045761" cy="6802181"/>
+                      <a:ext cx="2825077" cy="6309321"/>
                     </a:xfrm>
                     <a:prstGeom prst="rect">
                       <a:avLst/>
@@ -7353,6 +7912,44 @@
     </w:p>
     <w:p>
       <w:pPr>
+        <w:spacing w:before="100" w:beforeAutospacing="1" w:after="100" w:afterAutospacing="1" w:line="360" w:lineRule="auto"/>
+        <w:jc w:val="center"/>
+        <w:rPr>
+          <w:rFonts w:ascii="Times New Roman" w:eastAsia="Times New Roman" w:hAnsi="Times New Roman" w:cs="Times New Roman"/>
+          <w:b/>
+          <w:sz w:val="24"/>
+          <w:szCs w:val="24"/>
+        </w:rPr>
+      </w:pPr>
+      <w:proofErr w:type="gramStart"/>
+      <w:r>
+        <w:rPr>
+          <w:rFonts w:ascii="Times New Roman" w:eastAsia="Times New Roman" w:hAnsi="Times New Roman" w:cs="Times New Roman"/>
+          <w:sz w:val="24"/>
+          <w:szCs w:val="24"/>
+        </w:rPr>
+        <w:t>Fig :</w:t>
+      </w:r>
+      <w:proofErr w:type="gramEnd"/>
+      <w:r>
+        <w:rPr>
+          <w:rFonts w:ascii="Times New Roman" w:eastAsia="Times New Roman" w:hAnsi="Times New Roman" w:cs="Times New Roman"/>
+          <w:sz w:val="24"/>
+          <w:szCs w:val="24"/>
+        </w:rPr>
+        <w:t xml:space="preserve"> 7.</w:t>
+      </w:r>
+      <w:r>
+        <w:rPr>
+          <w:rFonts w:ascii="Times New Roman" w:eastAsia="Times New Roman" w:hAnsi="Times New Roman" w:cs="Times New Roman"/>
+          <w:sz w:val="24"/>
+          <w:szCs w:val="24"/>
+        </w:rPr>
+        <w:t>8</w:t>
+      </w:r>
+    </w:p>
+    <w:p>
+      <w:pPr>
         <w:pStyle w:val="Heading2"/>
         <w:rPr>
           <w:sz w:val="32"/>
@@ -7436,9 +8033,9 @@
           <w:szCs w:val="24"/>
         </w:rPr>
         <w:drawing>
-          <wp:inline distT="0" distB="0" distL="0" distR="0" wp14:anchorId="69AA03B5" wp14:editId="7610C46E">
-            <wp:extent cx="4454613" cy="2713697"/>
-            <wp:effectExtent l="0" t="0" r="3175" b="0"/>
+          <wp:inline distT="0" distB="0" distL="0" distR="0" wp14:anchorId="69AA03B5" wp14:editId="5E5AE9A2">
+            <wp:extent cx="4093535" cy="2493733"/>
+            <wp:effectExtent l="0" t="0" r="2540" b="1905"/>
             <wp:docPr id="13" name="Picture 13"/>
             <wp:cNvGraphicFramePr>
               <a:graphicFrameLocks xmlns:a="http://schemas.openxmlformats.org/drawingml/2006/main" noChangeAspect="1"/>
@@ -7465,7 +8062,7 @@
                   <pic:spPr>
                     <a:xfrm>
                       <a:off x="0" y="0"/>
-                      <a:ext cx="4476276" cy="2726894"/>
+                      <a:ext cx="4120319" cy="2510050"/>
                     </a:xfrm>
                     <a:prstGeom prst="rect">
                       <a:avLst/>
@@ -7481,6 +8078,44 @@
     <w:p>
       <w:pPr>
         <w:spacing w:before="100" w:beforeAutospacing="1" w:after="100" w:afterAutospacing="1" w:line="360" w:lineRule="auto"/>
+        <w:jc w:val="center"/>
+        <w:rPr>
+          <w:rFonts w:ascii="Times New Roman" w:eastAsia="Times New Roman" w:hAnsi="Times New Roman" w:cs="Times New Roman"/>
+          <w:b/>
+          <w:sz w:val="24"/>
+          <w:szCs w:val="24"/>
+        </w:rPr>
+      </w:pPr>
+      <w:proofErr w:type="gramStart"/>
+      <w:r>
+        <w:rPr>
+          <w:rFonts w:ascii="Times New Roman" w:eastAsia="Times New Roman" w:hAnsi="Times New Roman" w:cs="Times New Roman"/>
+          <w:sz w:val="24"/>
+          <w:szCs w:val="24"/>
+        </w:rPr>
+        <w:t>Fig :</w:t>
+      </w:r>
+      <w:proofErr w:type="gramEnd"/>
+      <w:r>
+        <w:rPr>
+          <w:rFonts w:ascii="Times New Roman" w:eastAsia="Times New Roman" w:hAnsi="Times New Roman" w:cs="Times New Roman"/>
+          <w:sz w:val="24"/>
+          <w:szCs w:val="24"/>
+        </w:rPr>
+        <w:t xml:space="preserve"> 7.</w:t>
+      </w:r>
+      <w:r>
+        <w:rPr>
+          <w:rFonts w:ascii="Times New Roman" w:eastAsia="Times New Roman" w:hAnsi="Times New Roman" w:cs="Times New Roman"/>
+          <w:sz w:val="24"/>
+          <w:szCs w:val="24"/>
+        </w:rPr>
+        <w:t>9</w:t>
+      </w:r>
+    </w:p>
+    <w:p>
+      <w:pPr>
+        <w:spacing w:before="100" w:beforeAutospacing="1" w:after="100" w:afterAutospacing="1" w:line="360" w:lineRule="auto"/>
         <w:jc w:val="both"/>
         <w:rPr>
           <w:rFonts w:ascii="Times New Roman" w:eastAsia="Times New Roman" w:hAnsi="Times New Roman" w:cs="Times New Roman"/>
@@ -7510,9 +8145,9 @@
           <w:szCs w:val="24"/>
         </w:rPr>
         <w:drawing>
-          <wp:inline distT="0" distB="0" distL="0" distR="0" wp14:anchorId="51B76156" wp14:editId="2C5C9018">
-            <wp:extent cx="4710223" cy="2407580"/>
-            <wp:effectExtent l="0" t="0" r="0" b="0"/>
+          <wp:inline distT="0" distB="0" distL="0" distR="0" wp14:anchorId="51B76156" wp14:editId="18CBD299">
+            <wp:extent cx="4625163" cy="2364102"/>
+            <wp:effectExtent l="0" t="0" r="4445" b="0"/>
             <wp:docPr id="14" name="Picture 14"/>
             <wp:cNvGraphicFramePr>
               <a:graphicFrameLocks xmlns:a="http://schemas.openxmlformats.org/drawingml/2006/main" noChangeAspect="1"/>
@@ -7539,7 +8174,7 @@
                   <pic:spPr>
                     <a:xfrm>
                       <a:off x="0" y="0"/>
-                      <a:ext cx="4717809" cy="2411457"/>
+                      <a:ext cx="4627394" cy="2365242"/>
                     </a:xfrm>
                     <a:prstGeom prst="rect">
                       <a:avLst/>
@@ -7555,6 +8190,44 @@
     <w:p>
       <w:pPr>
         <w:spacing w:before="100" w:beforeAutospacing="1" w:after="100" w:afterAutospacing="1" w:line="360" w:lineRule="auto"/>
+        <w:jc w:val="center"/>
+        <w:rPr>
+          <w:rFonts w:ascii="Times New Roman" w:eastAsia="Times New Roman" w:hAnsi="Times New Roman" w:cs="Times New Roman"/>
+          <w:b/>
+          <w:sz w:val="24"/>
+          <w:szCs w:val="24"/>
+        </w:rPr>
+      </w:pPr>
+      <w:proofErr w:type="gramStart"/>
+      <w:r>
+        <w:rPr>
+          <w:rFonts w:ascii="Times New Roman" w:eastAsia="Times New Roman" w:hAnsi="Times New Roman" w:cs="Times New Roman"/>
+          <w:sz w:val="24"/>
+          <w:szCs w:val="24"/>
+        </w:rPr>
+        <w:t>Fig :</w:t>
+      </w:r>
+      <w:proofErr w:type="gramEnd"/>
+      <w:r>
+        <w:rPr>
+          <w:rFonts w:ascii="Times New Roman" w:eastAsia="Times New Roman" w:hAnsi="Times New Roman" w:cs="Times New Roman"/>
+          <w:sz w:val="24"/>
+          <w:szCs w:val="24"/>
+        </w:rPr>
+        <w:t xml:space="preserve"> 7.</w:t>
+      </w:r>
+      <w:r>
+        <w:rPr>
+          <w:rFonts w:ascii="Times New Roman" w:eastAsia="Times New Roman" w:hAnsi="Times New Roman" w:cs="Times New Roman"/>
+          <w:sz w:val="24"/>
+          <w:szCs w:val="24"/>
+        </w:rPr>
+        <w:t>10</w:t>
+      </w:r>
+    </w:p>
+    <w:p>
+      <w:pPr>
+        <w:spacing w:before="100" w:beforeAutospacing="1" w:after="100" w:afterAutospacing="1" w:line="360" w:lineRule="auto"/>
         <w:jc w:val="both"/>
         <w:rPr>
           <w:rFonts w:ascii="Times New Roman" w:eastAsia="Times New Roman" w:hAnsi="Times New Roman" w:cs="Times New Roman"/>
@@ -7596,7 +8269,7 @@
           <w:szCs w:val="24"/>
         </w:rPr>
         <w:drawing>
-          <wp:inline distT="0" distB="0" distL="0" distR="0" wp14:anchorId="0E704EA5" wp14:editId="0BB4A64D">
+          <wp:inline distT="0" distB="0" distL="0" distR="0" wp14:anchorId="0E704EA5" wp14:editId="53341504">
             <wp:extent cx="5560715" cy="2583712"/>
             <wp:effectExtent l="0" t="0" r="1905" b="7620"/>
             <wp:docPr id="15" name="Picture 15"/>
@@ -7641,6 +8314,44 @@
     <w:p>
       <w:pPr>
         <w:spacing w:before="100" w:beforeAutospacing="1" w:after="100" w:afterAutospacing="1" w:line="360" w:lineRule="auto"/>
+        <w:jc w:val="center"/>
+        <w:rPr>
+          <w:rFonts w:ascii="Times New Roman" w:eastAsia="Times New Roman" w:hAnsi="Times New Roman" w:cs="Times New Roman"/>
+          <w:b/>
+          <w:sz w:val="24"/>
+          <w:szCs w:val="24"/>
+        </w:rPr>
+      </w:pPr>
+      <w:proofErr w:type="gramStart"/>
+      <w:r>
+        <w:rPr>
+          <w:rFonts w:ascii="Times New Roman" w:eastAsia="Times New Roman" w:hAnsi="Times New Roman" w:cs="Times New Roman"/>
+          <w:sz w:val="24"/>
+          <w:szCs w:val="24"/>
+        </w:rPr>
+        <w:t>Fig :</w:t>
+      </w:r>
+      <w:proofErr w:type="gramEnd"/>
+      <w:r>
+        <w:rPr>
+          <w:rFonts w:ascii="Times New Roman" w:eastAsia="Times New Roman" w:hAnsi="Times New Roman" w:cs="Times New Roman"/>
+          <w:sz w:val="24"/>
+          <w:szCs w:val="24"/>
+        </w:rPr>
+        <w:t xml:space="preserve"> 7.</w:t>
+      </w:r>
+      <w:r>
+        <w:rPr>
+          <w:rFonts w:ascii="Times New Roman" w:eastAsia="Times New Roman" w:hAnsi="Times New Roman" w:cs="Times New Roman"/>
+          <w:sz w:val="24"/>
+          <w:szCs w:val="24"/>
+        </w:rPr>
+        <w:t>11</w:t>
+      </w:r>
+    </w:p>
+    <w:p>
+      <w:pPr>
+        <w:spacing w:before="100" w:beforeAutospacing="1" w:after="100" w:afterAutospacing="1" w:line="360" w:lineRule="auto"/>
         <w:jc w:val="both"/>
         <w:rPr>
           <w:rFonts w:ascii="Times New Roman" w:eastAsia="Times New Roman" w:hAnsi="Times New Roman" w:cs="Times New Roman"/>
@@ -7785,7 +8496,6 @@
           <w:sz w:val="44"/>
           <w:szCs w:val="44"/>
         </w:rPr>
-        <w:lastRenderedPageBreak/>
         <w:t xml:space="preserve">Chapter </w:t>
       </w:r>
       <w:r>
@@ -11326,6 +12036,7 @@
   <w:style w:type="character" w:default="1" w:styleId="DefaultParagraphFont">
     <w:name w:val="Default Paragraph Font"/>
     <w:uiPriority w:val="1"/>
+    <w:semiHidden/>
     <w:unhideWhenUsed/>
   </w:style>
   <w:style w:type="table" w:default="1" w:styleId="TableNormal">

</xml_diff>

<commit_message>
Project Report project approval re-write for supervisor, examiner, external examiner and figure name added
</commit_message>
<xml_diff>
--- a/project_report.docx
+++ b/project_report.docx
@@ -182,8 +182,8 @@
           <w:rFonts w:ascii="Times New Roman" w:hAnsi="Times New Roman" w:cs="Times New Roman"/>
           <w:b/>
           <w:bCs/>
-          <w:sz w:val="28"/>
-          <w:szCs w:val="28"/>
+          <w:sz w:val="36"/>
+          <w:szCs w:val="36"/>
         </w:rPr>
       </w:pPr>
       <w:bookmarkStart w:id="6" w:name="_Toc185027637"/>
@@ -191,15 +191,162 @@
       <w:r>
         <w:rPr>
           <w:rFonts w:ascii="Times New Roman" w:hAnsi="Times New Roman" w:cs="Times New Roman"/>
+          <w:b/>
+          <w:bCs/>
+          <w:sz w:val="36"/>
+          <w:szCs w:val="36"/>
+        </w:rPr>
+        <w:t>EduAssess360 – Exam and Preparation App</w:t>
+      </w:r>
+      <w:bookmarkEnd w:id="6"/>
+      <w:bookmarkEnd w:id="7"/>
+    </w:p>
+    <w:p>
+      <w:pPr>
+        <w:spacing w:line="360" w:lineRule="auto"/>
+        <w:jc w:val="center"/>
+        <w:rPr>
+          <w:rFonts w:ascii="Times New Roman" w:hAnsi="Times New Roman" w:cs="Times New Roman"/>
+          <w:b/>
+          <w:bCs/>
+          <w:sz w:val="24"/>
+          <w:szCs w:val="24"/>
+        </w:rPr>
+      </w:pPr>
+    </w:p>
+    <w:p>
+      <w:pPr>
+        <w:spacing w:line="360" w:lineRule="auto"/>
+        <w:jc w:val="center"/>
+        <w:rPr>
+          <w:rFonts w:ascii="Times New Roman" w:eastAsia="Times New Roman" w:hAnsi="Times New Roman" w:cs="Times New Roman"/>
+          <w:sz w:val="24"/>
+          <w:szCs w:val="24"/>
+        </w:rPr>
+      </w:pPr>
+      <w:bookmarkStart w:id="8" w:name="_Toc185027638"/>
+      <w:bookmarkStart w:id="9" w:name="_Toc185027825"/>
+      <w:r>
+        <w:rPr>
+          <w:rFonts w:ascii="Times New Roman" w:eastAsia="Times New Roman" w:hAnsi="Times New Roman" w:cs="Times New Roman"/>
           <w:b/>
           <w:bCs/>
           <w:sz w:val="28"/>
           <w:szCs w:val="28"/>
         </w:rPr>
-        <w:t>EduAssess360 – Exam and Preparation App</w:t>
-      </w:r>
-      <w:bookmarkEnd w:id="6"/>
-      <w:bookmarkEnd w:id="7"/>
+        <w:t>Nahidul Islam Shakin</w:t>
+      </w:r>
+      <w:r>
+        <w:rPr>
+          <w:rFonts w:ascii="Times New Roman" w:eastAsia="Times New Roman" w:hAnsi="Times New Roman" w:cs="Times New Roman"/>
+          <w:b/>
+          <w:bCs/>
+          <w:sz w:val="28"/>
+          <w:szCs w:val="28"/>
+        </w:rPr>
+        <w:softHyphen/>
+      </w:r>
+      <w:r>
+        <w:rPr>
+          <w:rFonts w:ascii="Times New Roman" w:eastAsia="Times New Roman" w:hAnsi="Times New Roman" w:cs="Times New Roman"/>
+          <w:b/>
+          <w:bCs/>
+          <w:sz w:val="28"/>
+          <w:szCs w:val="28"/>
+        </w:rPr>
+        <w:softHyphen/>
+      </w:r>
+      <w:r>
+        <w:rPr>
+          <w:rFonts w:ascii="Times New Roman" w:eastAsia="Times New Roman" w:hAnsi="Times New Roman" w:cs="Times New Roman"/>
+          <w:b/>
+          <w:bCs/>
+          <w:sz w:val="28"/>
+          <w:szCs w:val="28"/>
+        </w:rPr>
+        <w:t xml:space="preserve">                                                                                                                 </w:t>
+      </w:r>
+      <w:r>
+        <w:rPr>
+          <w:rFonts w:ascii="Times New Roman" w:eastAsia="Times New Roman" w:hAnsi="Times New Roman" w:cs="Times New Roman"/>
+          <w:sz w:val="24"/>
+          <w:szCs w:val="24"/>
+        </w:rPr>
+        <w:t>Student ID: 18CSE246</w:t>
+      </w:r>
+      <w:r>
+        <w:rPr>
+          <w:rFonts w:ascii="Times New Roman" w:eastAsia="Times New Roman" w:hAnsi="Times New Roman" w:cs="Times New Roman"/>
+          <w:sz w:val="24"/>
+          <w:szCs w:val="24"/>
+        </w:rPr>
+        <w:t xml:space="preserve">                                                                                                               </w:t>
+      </w:r>
+      <w:r>
+        <w:rPr>
+          <w:rFonts w:ascii="Times New Roman" w:eastAsia="Times New Roman" w:hAnsi="Times New Roman" w:cs="Times New Roman"/>
+          <w:sz w:val="24"/>
+          <w:szCs w:val="24"/>
+        </w:rPr>
+        <w:t>Department of Computer Science and Engineering</w:t>
+      </w:r>
+      <w:r>
+        <w:rPr>
+          <w:rFonts w:ascii="Times New Roman" w:eastAsia="Times New Roman" w:hAnsi="Times New Roman" w:cs="Times New Roman"/>
+          <w:sz w:val="24"/>
+          <w:szCs w:val="24"/>
+        </w:rPr>
+        <w:t xml:space="preserve">                                                             </w:t>
+      </w:r>
+      <w:r>
+        <w:rPr>
+          <w:rFonts w:ascii="Times New Roman" w:eastAsia="Times New Roman" w:hAnsi="Times New Roman" w:cs="Times New Roman"/>
+          <w:sz w:val="24"/>
+          <w:szCs w:val="24"/>
+        </w:rPr>
+        <w:t xml:space="preserve">Bangabandhu Sheikh Mujibur Rahman Science and Technology </w:t>
+      </w:r>
+      <w:proofErr w:type="gramStart"/>
+      <w:r>
+        <w:rPr>
+          <w:rFonts w:ascii="Times New Roman" w:eastAsia="Times New Roman" w:hAnsi="Times New Roman" w:cs="Times New Roman"/>
+          <w:sz w:val="24"/>
+          <w:szCs w:val="24"/>
+        </w:rPr>
+        <w:t>University,</w:t>
+      </w:r>
+      <w:r>
+        <w:rPr>
+          <w:rFonts w:ascii="Times New Roman" w:eastAsia="Times New Roman" w:hAnsi="Times New Roman" w:cs="Times New Roman"/>
+          <w:sz w:val="24"/>
+          <w:szCs w:val="24"/>
+        </w:rPr>
+        <w:t xml:space="preserve">   </w:t>
+      </w:r>
+      <w:proofErr w:type="gramEnd"/>
+      <w:r>
+        <w:rPr>
+          <w:rFonts w:ascii="Times New Roman" w:eastAsia="Times New Roman" w:hAnsi="Times New Roman" w:cs="Times New Roman"/>
+          <w:sz w:val="24"/>
+          <w:szCs w:val="24"/>
+        </w:rPr>
+        <w:t xml:space="preserve">                        </w:t>
+      </w:r>
+      <w:r>
+        <w:rPr>
+          <w:rFonts w:ascii="Times New Roman" w:eastAsia="Times New Roman" w:hAnsi="Times New Roman" w:cs="Times New Roman"/>
+          <w:sz w:val="24"/>
+          <w:szCs w:val="24"/>
+        </w:rPr>
+        <w:t>Gopalganj-8100, Bangladesh</w:t>
+      </w:r>
+      <w:bookmarkEnd w:id="8"/>
+      <w:bookmarkEnd w:id="9"/>
+    </w:p>
+    <w:p>
+      <w:pPr>
+        <w:jc w:val="center"/>
+      </w:pPr>
     </w:p>
     <w:p>
       <w:pPr>
@@ -207,215 +354,70 @@
         <w:jc w:val="center"/>
         <w:rPr>
           <w:rFonts w:ascii="Times New Roman" w:hAnsi="Times New Roman" w:cs="Times New Roman"/>
+          <w:sz w:val="24"/>
+          <w:szCs w:val="24"/>
+        </w:rPr>
+      </w:pPr>
+      <w:bookmarkStart w:id="10" w:name="_Toc185027639"/>
+      <w:bookmarkStart w:id="11" w:name="_Toc185027826"/>
+      <w:r>
+        <w:rPr>
+          <w:rFonts w:ascii="Times New Roman" w:hAnsi="Times New Roman" w:cs="Times New Roman"/>
+          <w:sz w:val="24"/>
+          <w:szCs w:val="24"/>
+        </w:rPr>
+        <w:t>Supervised by</w:t>
+      </w:r>
+    </w:p>
+    <w:p>
+      <w:pPr>
+        <w:spacing w:line="360" w:lineRule="auto"/>
+        <w:jc w:val="center"/>
+        <w:rPr>
+          <w:rFonts w:ascii="Times New Roman" w:hAnsi="Times New Roman" w:cs="Times New Roman"/>
+          <w:sz w:val="24"/>
+          <w:szCs w:val="24"/>
+        </w:rPr>
+      </w:pPr>
+      <w:r>
+        <w:rPr>
+          <w:rFonts w:ascii="Times New Roman" w:hAnsi="Times New Roman" w:cs="Times New Roman"/>
           <w:b/>
           <w:bCs/>
-        </w:rPr>
-      </w:pPr>
-    </w:p>
-    <w:p>
-      <w:pPr>
-        <w:spacing w:line="360" w:lineRule="auto"/>
-        <w:jc w:val="center"/>
-        <w:rPr>
-          <w:rFonts w:ascii="Times New Roman" w:eastAsia="Times New Roman" w:hAnsi="Times New Roman" w:cs="Times New Roman"/>
-          <w:sz w:val="24"/>
-          <w:szCs w:val="24"/>
-        </w:rPr>
-      </w:pPr>
-      <w:bookmarkStart w:id="8" w:name="_Toc185027638"/>
-      <w:bookmarkStart w:id="9" w:name="_Toc185027825"/>
-      <w:r>
-        <w:rPr>
-          <w:rFonts w:ascii="Times New Roman" w:eastAsia="Times New Roman" w:hAnsi="Times New Roman" w:cs="Times New Roman"/>
+          <w:sz w:val="28"/>
+          <w:szCs w:val="28"/>
+        </w:rPr>
+        <w:t xml:space="preserve">Dr. Mrinal Kanti </w:t>
+      </w:r>
+      <w:proofErr w:type="spellStart"/>
+      <w:r>
+        <w:rPr>
+          <w:rFonts w:ascii="Times New Roman" w:hAnsi="Times New Roman" w:cs="Times New Roman"/>
           <w:b/>
           <w:bCs/>
-          <w:sz w:val="24"/>
-          <w:szCs w:val="24"/>
-        </w:rPr>
-        <w:t>Nahidul Islam Shakin</w:t>
-      </w:r>
-      <w:r>
-        <w:rPr>
-          <w:rFonts w:ascii="Times New Roman" w:eastAsia="Times New Roman" w:hAnsi="Times New Roman" w:cs="Times New Roman"/>
+          <w:sz w:val="28"/>
+          <w:szCs w:val="28"/>
+        </w:rPr>
+        <w:t>Baowal</w:t>
+      </w:r>
+      <w:r>
+        <w:rPr>
+          <w:rFonts w:ascii="Times New Roman" w:hAnsi="Times New Roman" w:cs="Times New Roman"/>
           <w:b/>
           <w:bCs/>
-          <w:sz w:val="24"/>
-          <w:szCs w:val="24"/>
-        </w:rPr>
-        <w:softHyphen/>
-      </w:r>
-      <w:r>
-        <w:rPr>
-          <w:rFonts w:ascii="Times New Roman" w:eastAsia="Times New Roman" w:hAnsi="Times New Roman" w:cs="Times New Roman"/>
+          <w:sz w:val="28"/>
+          <w:szCs w:val="28"/>
+        </w:rPr>
+        <w:t>y</w:t>
+      </w:r>
+      <w:proofErr w:type="spellEnd"/>
+      <w:r>
+        <w:rPr>
+          <w:rFonts w:ascii="Times New Roman" w:hAnsi="Times New Roman" w:cs="Times New Roman"/>
           <w:b/>
           <w:bCs/>
-          <w:sz w:val="24"/>
-          <w:szCs w:val="24"/>
-        </w:rPr>
-        <w:softHyphen/>
-      </w:r>
-      <w:r>
-        <w:rPr>
-          <w:rFonts w:ascii="Times New Roman" w:eastAsia="Times New Roman" w:hAnsi="Times New Roman" w:cs="Times New Roman"/>
-          <w:b/>
-          <w:bCs/>
-          <w:sz w:val="24"/>
-          <w:szCs w:val="24"/>
-        </w:rPr>
-        <w:t xml:space="preserve">                                                                                                                 </w:t>
-      </w:r>
-      <w:r>
-        <w:rPr>
-          <w:rFonts w:ascii="Times New Roman" w:eastAsia="Times New Roman" w:hAnsi="Times New Roman" w:cs="Times New Roman"/>
-          <w:sz w:val="24"/>
-          <w:szCs w:val="24"/>
-        </w:rPr>
-        <w:t>Student ID: 18CSE246</w:t>
-      </w:r>
-      <w:r>
-        <w:rPr>
-          <w:rFonts w:ascii="Times New Roman" w:eastAsia="Times New Roman" w:hAnsi="Times New Roman" w:cs="Times New Roman"/>
-          <w:sz w:val="24"/>
-          <w:szCs w:val="24"/>
-        </w:rPr>
-        <w:t xml:space="preserve">                                                                                                               </w:t>
-      </w:r>
-      <w:r>
-        <w:rPr>
-          <w:rFonts w:ascii="Times New Roman" w:eastAsia="Times New Roman" w:hAnsi="Times New Roman" w:cs="Times New Roman"/>
-          <w:sz w:val="24"/>
-          <w:szCs w:val="24"/>
-        </w:rPr>
-        <w:t>Department of Computer Science and Engineering</w:t>
-      </w:r>
-      <w:r>
-        <w:rPr>
-          <w:rFonts w:ascii="Times New Roman" w:eastAsia="Times New Roman" w:hAnsi="Times New Roman" w:cs="Times New Roman"/>
-          <w:sz w:val="24"/>
-          <w:szCs w:val="24"/>
-        </w:rPr>
-        <w:t xml:space="preserve">                                                             </w:t>
-      </w:r>
-      <w:r>
-        <w:rPr>
-          <w:rFonts w:ascii="Times New Roman" w:eastAsia="Times New Roman" w:hAnsi="Times New Roman" w:cs="Times New Roman"/>
-          <w:sz w:val="24"/>
-          <w:szCs w:val="24"/>
-        </w:rPr>
-        <w:t xml:space="preserve">Bangabandhu Sheikh Mujibur Rahman Science and Technology </w:t>
-      </w:r>
-      <w:proofErr w:type="gramStart"/>
-      <w:r>
-        <w:rPr>
-          <w:rFonts w:ascii="Times New Roman" w:eastAsia="Times New Roman" w:hAnsi="Times New Roman" w:cs="Times New Roman"/>
-          <w:sz w:val="24"/>
-          <w:szCs w:val="24"/>
-        </w:rPr>
-        <w:t>University,</w:t>
-      </w:r>
-      <w:r>
-        <w:rPr>
-          <w:rFonts w:ascii="Times New Roman" w:eastAsia="Times New Roman" w:hAnsi="Times New Roman" w:cs="Times New Roman"/>
-          <w:sz w:val="24"/>
-          <w:szCs w:val="24"/>
-        </w:rPr>
-        <w:t xml:space="preserve">   </w:t>
-      </w:r>
-      <w:proofErr w:type="gramEnd"/>
-      <w:r>
-        <w:rPr>
-          <w:rFonts w:ascii="Times New Roman" w:eastAsia="Times New Roman" w:hAnsi="Times New Roman" w:cs="Times New Roman"/>
-          <w:sz w:val="24"/>
-          <w:szCs w:val="24"/>
-        </w:rPr>
-        <w:t xml:space="preserve">                        </w:t>
-      </w:r>
-      <w:r>
-        <w:rPr>
-          <w:rFonts w:ascii="Times New Roman" w:eastAsia="Times New Roman" w:hAnsi="Times New Roman" w:cs="Times New Roman"/>
-          <w:sz w:val="24"/>
-          <w:szCs w:val="24"/>
-        </w:rPr>
-        <w:t>Gopalganj-8100, Bangladesh</w:t>
-      </w:r>
-      <w:bookmarkEnd w:id="8"/>
-      <w:bookmarkEnd w:id="9"/>
-    </w:p>
-    <w:p>
-      <w:pPr>
-        <w:jc w:val="center"/>
-      </w:pPr>
-    </w:p>
-    <w:p>
-      <w:pPr>
-        <w:spacing w:line="360" w:lineRule="auto"/>
-        <w:jc w:val="center"/>
-        <w:rPr>
-          <w:rFonts w:ascii="Times New Roman" w:hAnsi="Times New Roman" w:cs="Times New Roman"/>
-          <w:sz w:val="24"/>
-          <w:szCs w:val="24"/>
-        </w:rPr>
-      </w:pPr>
-      <w:bookmarkStart w:id="10" w:name="_Toc185027639"/>
-      <w:bookmarkStart w:id="11" w:name="_Toc185027826"/>
-      <w:r>
-        <w:rPr>
-          <w:rFonts w:ascii="Times New Roman" w:hAnsi="Times New Roman" w:cs="Times New Roman"/>
-          <w:sz w:val="24"/>
-          <w:szCs w:val="24"/>
-        </w:rPr>
-        <w:t>Supervised by</w:t>
-      </w:r>
-    </w:p>
-    <w:p>
-      <w:pPr>
-        <w:spacing w:line="360" w:lineRule="auto"/>
-        <w:jc w:val="center"/>
-        <w:rPr>
-          <w:rFonts w:ascii="Times New Roman" w:hAnsi="Times New Roman" w:cs="Times New Roman"/>
-          <w:sz w:val="24"/>
-          <w:szCs w:val="24"/>
-        </w:rPr>
-      </w:pPr>
-      <w:r>
-        <w:rPr>
-          <w:rFonts w:ascii="Times New Roman" w:hAnsi="Times New Roman" w:cs="Times New Roman"/>
-          <w:b/>
-          <w:bCs/>
-          <w:sz w:val="24"/>
-          <w:szCs w:val="24"/>
-        </w:rPr>
-        <w:t xml:space="preserve">Dr. Mrinal Kanti </w:t>
-      </w:r>
-      <w:proofErr w:type="spellStart"/>
-      <w:r>
-        <w:rPr>
-          <w:rFonts w:ascii="Times New Roman" w:hAnsi="Times New Roman" w:cs="Times New Roman"/>
-          <w:b/>
-          <w:bCs/>
-          <w:sz w:val="24"/>
-          <w:szCs w:val="24"/>
-        </w:rPr>
-        <w:t>Baowal</w:t>
-      </w:r>
-      <w:r>
-        <w:rPr>
-          <w:rFonts w:ascii="Times New Roman" w:hAnsi="Times New Roman" w:cs="Times New Roman"/>
-          <w:b/>
-          <w:bCs/>
-          <w:sz w:val="24"/>
-          <w:szCs w:val="24"/>
-        </w:rPr>
-        <w:t>y</w:t>
-      </w:r>
-      <w:proofErr w:type="spellEnd"/>
-      <w:r>
-        <w:rPr>
-          <w:rFonts w:ascii="Times New Roman" w:hAnsi="Times New Roman" w:cs="Times New Roman"/>
-          <w:b/>
-          <w:bCs/>
-          <w:sz w:val="24"/>
-          <w:szCs w:val="24"/>
+          <w:sz w:val="28"/>
+          <w:szCs w:val="28"/>
         </w:rPr>
         <w:t xml:space="preserve">                                                                                                         </w:t>
       </w:r>
@@ -500,18 +502,6 @@
     </w:p>
     <w:p>
       <w:pPr>
-        <w:spacing w:line="360" w:lineRule="auto"/>
-        <w:jc w:val="center"/>
-        <w:rPr>
-          <w:rFonts w:ascii="Times New Roman" w:hAnsi="Times New Roman" w:cs="Times New Roman"/>
-          <w:sz w:val="24"/>
-          <w:szCs w:val="24"/>
-        </w:rPr>
-      </w:pPr>
-    </w:p>
-    <w:p>
-      <w:pPr>
-        <w:jc w:val="center"/>
         <w:rPr>
           <w:rFonts w:ascii="Times New Roman" w:hAnsi="Times New Roman" w:cs="Times New Roman"/>
           <w:b/>
@@ -875,10 +865,20 @@
       <w:r>
         <w:rPr>
           <w:rFonts w:ascii="Times New Roman" w:hAnsi="Times New Roman" w:cs="Times New Roman"/>
-          <w:sz w:val="24"/>
-          <w:szCs w:val="24"/>
-        </w:rPr>
-        <w:t>Name: Nahidul Islam Shakin</w:t>
+          <w:b/>
+          <w:bCs/>
+          <w:sz w:val="24"/>
+          <w:szCs w:val="24"/>
+        </w:rPr>
+        <w:t>Name</w:t>
+      </w:r>
+      <w:r>
+        <w:rPr>
+          <w:rFonts w:ascii="Times New Roman" w:hAnsi="Times New Roman" w:cs="Times New Roman"/>
+          <w:sz w:val="24"/>
+          <w:szCs w:val="24"/>
+        </w:rPr>
+        <w:t>: Nahidul Islam Shakin</w:t>
       </w:r>
     </w:p>
     <w:p>
@@ -894,10 +894,20 @@
       <w:r>
         <w:rPr>
           <w:rFonts w:ascii="Times New Roman" w:hAnsi="Times New Roman" w:cs="Times New Roman"/>
-          <w:sz w:val="24"/>
-          <w:szCs w:val="24"/>
-        </w:rPr>
-        <w:t>Student ID: 18CSE246</w:t>
+          <w:b/>
+          <w:bCs/>
+          <w:sz w:val="24"/>
+          <w:szCs w:val="24"/>
+        </w:rPr>
+        <w:t>Student</w:t>
+      </w:r>
+      <w:r>
+        <w:rPr>
+          <w:rFonts w:ascii="Times New Roman" w:hAnsi="Times New Roman" w:cs="Times New Roman"/>
+          <w:sz w:val="24"/>
+          <w:szCs w:val="24"/>
+        </w:rPr>
+        <w:t xml:space="preserve"> ID: 18CSE246</w:t>
       </w:r>
     </w:p>
     <w:p>
@@ -913,10 +923,20 @@
       <w:r>
         <w:rPr>
           <w:rFonts w:ascii="Times New Roman" w:hAnsi="Times New Roman" w:cs="Times New Roman"/>
-          <w:sz w:val="24"/>
-          <w:szCs w:val="24"/>
-        </w:rPr>
-        <w:t>Session: 2018-2019</w:t>
+          <w:b/>
+          <w:bCs/>
+          <w:sz w:val="24"/>
+          <w:szCs w:val="24"/>
+        </w:rPr>
+        <w:t>Session</w:t>
+      </w:r>
+      <w:r>
+        <w:rPr>
+          <w:rFonts w:ascii="Times New Roman" w:hAnsi="Times New Roman" w:cs="Times New Roman"/>
+          <w:sz w:val="24"/>
+          <w:szCs w:val="24"/>
+        </w:rPr>
+        <w:t>: 2018-2019</w:t>
       </w:r>
     </w:p>
     <w:p>
@@ -956,15 +976,6 @@
         </w:rPr>
         <w:t>Bangabandhu Sheikh Mujibur Rahman Science and Technology University, Gopalganj-8100, Bangladesh</w:t>
       </w:r>
-    </w:p>
-    <w:p>
-      <w:pPr>
-        <w:rPr>
-          <w:rFonts w:ascii="Times New Roman" w:hAnsi="Times New Roman" w:cs="Times New Roman"/>
-          <w:sz w:val="24"/>
-          <w:szCs w:val="24"/>
-        </w:rPr>
-      </w:pPr>
     </w:p>
     <w:p>
       <w:pPr>
@@ -987,6 +998,7 @@
           <w:sz w:val="44"/>
           <w:szCs w:val="44"/>
         </w:rPr>
+        <w:lastRenderedPageBreak/>
         <w:t>Project Approval</w:t>
       </w:r>
       <w:bookmarkEnd w:id="16"/>
@@ -1024,6 +1036,8 @@
       <w:r>
         <w:rPr>
           <w:rFonts w:ascii="Times New Roman" w:eastAsia="Times New Roman" w:hAnsi="Times New Roman" w:cs="Times New Roman"/>
+          <w:b/>
+          <w:bCs/>
           <w:sz w:val="24"/>
           <w:szCs w:val="24"/>
         </w:rPr>
@@ -1035,149 +1049,108 @@
           <w:sz w:val="24"/>
           <w:szCs w:val="24"/>
         </w:rPr>
-        <w:t>” submitted by student ID: 18CSE246 has been accepted as satisfactory in partia</w:t>
-      </w:r>
-      <w:r>
-        <w:rPr>
-          <w:rFonts w:ascii="Times New Roman" w:hAnsi="Times New Roman" w:cs="Times New Roman"/>
-          <w:sz w:val="24"/>
-          <w:szCs w:val="24"/>
-        </w:rPr>
-        <w:t>l fulfillment of the requirement for the degree of Bachelor of Science in Computer Science and Engineering in Bangabandhu Sheikh Mujibur Rahman Science and Technology University, Gpalganj-8100, Bangladesh</w:t>
-      </w:r>
-    </w:p>
-    <w:p>
-      <w:pPr>
-        <w:jc w:val="both"/>
-        <w:rPr>
-          <w:rFonts w:ascii="Times New Roman" w:hAnsi="Times New Roman" w:cs="Times New Roman"/>
-          <w:sz w:val="24"/>
-          <w:szCs w:val="24"/>
-        </w:rPr>
-      </w:pPr>
-    </w:p>
-    <w:p>
-      <w:pPr>
-        <w:jc w:val="both"/>
-        <w:rPr>
-          <w:rFonts w:ascii="Times New Roman" w:hAnsi="Times New Roman" w:cs="Times New Roman"/>
-          <w:sz w:val="24"/>
-          <w:szCs w:val="24"/>
-        </w:rPr>
-      </w:pPr>
-    </w:p>
-    <w:p>
-      <w:pPr>
-        <w:jc w:val="both"/>
-        <w:rPr>
-          <w:rFonts w:ascii="Times New Roman" w:hAnsi="Times New Roman" w:cs="Times New Roman"/>
-          <w:sz w:val="24"/>
-          <w:szCs w:val="24"/>
-        </w:rPr>
-      </w:pPr>
-    </w:p>
-    <w:p>
-      <w:pPr>
-        <w:jc w:val="both"/>
-        <w:rPr>
-          <w:rFonts w:ascii="Times New Roman" w:hAnsi="Times New Roman" w:cs="Times New Roman"/>
-          <w:sz w:val="24"/>
-          <w:szCs w:val="24"/>
-        </w:rPr>
-      </w:pPr>
-    </w:p>
-    <w:p>
-      <w:pPr>
-        <w:jc w:val="both"/>
-        <w:rPr>
-          <w:rFonts w:ascii="Times New Roman" w:hAnsi="Times New Roman" w:cs="Times New Roman"/>
-          <w:sz w:val="24"/>
-          <w:szCs w:val="24"/>
-        </w:rPr>
-      </w:pPr>
-    </w:p>
-    <w:p>
-      <w:pPr>
-        <w:jc w:val="both"/>
-        <w:rPr>
-          <w:rFonts w:ascii="Times New Roman" w:hAnsi="Times New Roman" w:cs="Times New Roman"/>
-          <w:sz w:val="24"/>
-          <w:szCs w:val="24"/>
-        </w:rPr>
-      </w:pPr>
-    </w:p>
-    <w:p>
-      <w:pPr>
-        <w:jc w:val="both"/>
-        <w:rPr>
-          <w:rFonts w:ascii="Times New Roman" w:hAnsi="Times New Roman" w:cs="Times New Roman"/>
-          <w:sz w:val="24"/>
-          <w:szCs w:val="24"/>
-        </w:rPr>
-      </w:pPr>
-    </w:p>
-    <w:p>
-      <w:pPr>
-        <w:jc w:val="both"/>
-        <w:rPr>
-          <w:rFonts w:ascii="Times New Roman" w:hAnsi="Times New Roman" w:cs="Times New Roman"/>
-          <w:sz w:val="24"/>
-          <w:szCs w:val="24"/>
-        </w:rPr>
-      </w:pPr>
-    </w:p>
-    <w:p>
-      <w:pPr>
-        <w:jc w:val="both"/>
-        <w:rPr>
-          <w:rFonts w:ascii="Times New Roman" w:hAnsi="Times New Roman" w:cs="Times New Roman"/>
-          <w:sz w:val="24"/>
-          <w:szCs w:val="24"/>
-        </w:rPr>
-      </w:pPr>
-    </w:p>
-    <w:p>
-      <w:pPr>
-        <w:jc w:val="both"/>
-        <w:rPr>
-          <w:rFonts w:ascii="Times New Roman" w:hAnsi="Times New Roman" w:cs="Times New Roman"/>
-          <w:sz w:val="24"/>
-          <w:szCs w:val="24"/>
-        </w:rPr>
-      </w:pPr>
-    </w:p>
-    <w:p>
-      <w:pPr>
-        <w:jc w:val="both"/>
-        <w:rPr>
-          <w:rFonts w:ascii="Times New Roman" w:hAnsi="Times New Roman" w:cs="Times New Roman"/>
-          <w:sz w:val="24"/>
-          <w:szCs w:val="24"/>
-        </w:rPr>
-      </w:pPr>
-    </w:p>
-    <w:p>
-      <w:pPr>
-        <w:jc w:val="both"/>
-        <w:rPr>
-          <w:rFonts w:ascii="Times New Roman" w:hAnsi="Times New Roman" w:cs="Times New Roman"/>
-          <w:sz w:val="24"/>
-          <w:szCs w:val="24"/>
-        </w:rPr>
-      </w:pPr>
-    </w:p>
-    <w:p>
-      <w:pPr>
-        <w:jc w:val="both"/>
-        <w:rPr>
-          <w:rFonts w:ascii="Times New Roman" w:hAnsi="Times New Roman" w:cs="Times New Roman"/>
-          <w:sz w:val="24"/>
-          <w:szCs w:val="24"/>
-        </w:rPr>
-      </w:pPr>
-    </w:p>
-    <w:p>
-      <w:pPr>
+        <w:t xml:space="preserve">” submitted by student ID: </w:t>
+      </w:r>
+      <w:r>
+        <w:rPr>
+          <w:rFonts w:ascii="Times New Roman" w:hAnsi="Times New Roman" w:cs="Times New Roman"/>
+          <w:b/>
+          <w:bCs/>
+          <w:sz w:val="24"/>
+          <w:szCs w:val="24"/>
+        </w:rPr>
+        <w:t>18CSE246</w:t>
+      </w:r>
+      <w:r>
+        <w:rPr>
+          <w:rFonts w:ascii="Times New Roman" w:hAnsi="Times New Roman" w:cs="Times New Roman"/>
+          <w:sz w:val="24"/>
+          <w:szCs w:val="24"/>
+        </w:rPr>
+        <w:t xml:space="preserve"> has been accepted as satisfactory in partia</w:t>
+      </w:r>
+      <w:r>
+        <w:rPr>
+          <w:rFonts w:ascii="Times New Roman" w:hAnsi="Times New Roman" w:cs="Times New Roman"/>
+          <w:sz w:val="24"/>
+          <w:szCs w:val="24"/>
+        </w:rPr>
+        <w:t xml:space="preserve">l fulfillment of the requirement for the degree of </w:t>
+      </w:r>
+      <w:r>
+        <w:rPr>
+          <w:rFonts w:ascii="Times New Roman" w:hAnsi="Times New Roman" w:cs="Times New Roman"/>
+          <w:b/>
+          <w:bCs/>
+          <w:sz w:val="24"/>
+          <w:szCs w:val="24"/>
+        </w:rPr>
+        <w:t>Bachelor of Science in Computer Science and Engineering</w:t>
+      </w:r>
+      <w:r>
+        <w:rPr>
+          <w:rFonts w:ascii="Times New Roman" w:hAnsi="Times New Roman" w:cs="Times New Roman"/>
+          <w:sz w:val="24"/>
+          <w:szCs w:val="24"/>
+        </w:rPr>
+        <w:t xml:space="preserve"> </w:t>
+      </w:r>
+      <w:r>
+        <w:rPr>
+          <w:rFonts w:ascii="Times New Roman" w:hAnsi="Times New Roman" w:cs="Times New Roman"/>
+          <w:sz w:val="24"/>
+          <w:szCs w:val="24"/>
+        </w:rPr>
+        <w:t>at</w:t>
+      </w:r>
+      <w:r>
+        <w:rPr>
+          <w:rFonts w:ascii="Times New Roman" w:hAnsi="Times New Roman" w:cs="Times New Roman"/>
+          <w:sz w:val="24"/>
+          <w:szCs w:val="24"/>
+        </w:rPr>
+        <w:t xml:space="preserve"> </w:t>
+      </w:r>
+      <w:r>
+        <w:rPr>
+          <w:rFonts w:ascii="Times New Roman" w:hAnsi="Times New Roman" w:cs="Times New Roman"/>
+          <w:b/>
+          <w:bCs/>
+          <w:sz w:val="24"/>
+          <w:szCs w:val="24"/>
+        </w:rPr>
+        <w:t>Bangabandhu Sheikh Mujibur Rahman Science and Technology University, Gpalganj-8100, Bangladesh</w:t>
+      </w:r>
+    </w:p>
+    <w:p>
+      <w:pPr>
+        <w:jc w:val="both"/>
+        <w:rPr>
+          <w:rFonts w:ascii="Times New Roman" w:hAnsi="Times New Roman" w:cs="Times New Roman"/>
+          <w:sz w:val="24"/>
+          <w:szCs w:val="24"/>
+        </w:rPr>
+      </w:pPr>
+    </w:p>
+    <w:p>
+      <w:pPr>
+        <w:spacing w:line="240" w:lineRule="auto"/>
+        <w:jc w:val="both"/>
+        <w:rPr>
+          <w:rFonts w:ascii="Times New Roman" w:hAnsi="Times New Roman" w:cs="Times New Roman"/>
+          <w:sz w:val="24"/>
+          <w:szCs w:val="24"/>
+        </w:rPr>
+      </w:pPr>
+    </w:p>
+    <w:p>
+      <w:pPr>
+        <w:pStyle w:val="ListParagraph"/>
+        <w:numPr>
+          <w:ilvl w:val="0"/>
+          <w:numId w:val="21"/>
+        </w:numPr>
+        <w:spacing w:line="240" w:lineRule="auto"/>
         <w:jc w:val="both"/>
         <w:rPr>
           <w:rFonts w:ascii="Times New Roman" w:hAnsi="Times New Roman" w:cs="Times New Roman"/>
@@ -1193,27 +1166,274 @@
         </w:rPr>
         <w:t>…………….…………......</w:t>
       </w:r>
-    </w:p>
-    <w:p>
-      <w:pPr>
-        <w:jc w:val="both"/>
-        <w:rPr>
-          <w:rFonts w:ascii="Times New Roman" w:hAnsi="Times New Roman" w:cs="Times New Roman"/>
-          <w:sz w:val="24"/>
-          <w:szCs w:val="24"/>
-        </w:rPr>
-      </w:pPr>
-      <w:r>
-        <w:rPr>
-          <w:rFonts w:ascii="Times New Roman" w:hAnsi="Times New Roman" w:cs="Times New Roman"/>
-          <w:sz w:val="24"/>
-          <w:szCs w:val="24"/>
-        </w:rPr>
-        <w:t>Signature of the Supervisor</w:t>
-      </w:r>
-    </w:p>
-    <w:p>
-      <w:pPr>
+      <w:r>
+        <w:rPr>
+          <w:rFonts w:ascii="Times New Roman" w:hAnsi="Times New Roman" w:cs="Times New Roman"/>
+          <w:sz w:val="24"/>
+          <w:szCs w:val="24"/>
+        </w:rPr>
+        <w:t xml:space="preserve">                                                                       </w:t>
+      </w:r>
+      <w:r>
+        <w:rPr>
+          <w:rFonts w:ascii="Times New Roman" w:hAnsi="Times New Roman" w:cs="Times New Roman"/>
+          <w:sz w:val="24"/>
+          <w:szCs w:val="24"/>
+        </w:rPr>
+        <w:tab/>
+      </w:r>
+      <w:r>
+        <w:rPr>
+          <w:rFonts w:ascii="Times New Roman" w:hAnsi="Times New Roman" w:cs="Times New Roman"/>
+          <w:b/>
+          <w:bCs/>
+          <w:sz w:val="24"/>
+          <w:szCs w:val="24"/>
+        </w:rPr>
+        <w:t>Supervisor</w:t>
+      </w:r>
+    </w:p>
+    <w:p>
+      <w:pPr>
+        <w:spacing w:line="240" w:lineRule="auto"/>
+        <w:ind w:firstLine="360"/>
+        <w:jc w:val="both"/>
+        <w:rPr>
+          <w:rFonts w:ascii="Times New Roman" w:hAnsi="Times New Roman" w:cs="Times New Roman"/>
+          <w:sz w:val="24"/>
+          <w:szCs w:val="24"/>
+        </w:rPr>
+      </w:pPr>
+      <w:r>
+        <w:rPr>
+          <w:rFonts w:ascii="Times New Roman" w:hAnsi="Times New Roman" w:cs="Times New Roman"/>
+          <w:sz w:val="24"/>
+          <w:szCs w:val="24"/>
+        </w:rPr>
+        <w:t>Date</w:t>
+      </w:r>
+      <w:r>
+        <w:rPr>
+          <w:rFonts w:ascii="Times New Roman" w:hAnsi="Times New Roman" w:cs="Times New Roman"/>
+          <w:sz w:val="24"/>
+          <w:szCs w:val="24"/>
+        </w:rPr>
+        <w:t>:</w:t>
+      </w:r>
+    </w:p>
+    <w:p>
+      <w:pPr>
+        <w:spacing w:line="240" w:lineRule="auto"/>
+        <w:ind w:firstLine="360"/>
+        <w:jc w:val="both"/>
+        <w:rPr>
+          <w:rFonts w:ascii="Times New Roman" w:hAnsi="Times New Roman" w:cs="Times New Roman"/>
+          <w:sz w:val="24"/>
+          <w:szCs w:val="24"/>
+        </w:rPr>
+      </w:pPr>
+      <w:proofErr w:type="gramStart"/>
+      <w:r>
+        <w:rPr>
+          <w:rFonts w:ascii="Times New Roman" w:hAnsi="Times New Roman" w:cs="Times New Roman"/>
+          <w:b/>
+          <w:bCs/>
+          <w:sz w:val="24"/>
+          <w:szCs w:val="24"/>
+        </w:rPr>
+        <w:t>Name</w:t>
+      </w:r>
+      <w:r>
+        <w:rPr>
+          <w:rFonts w:ascii="Times New Roman" w:hAnsi="Times New Roman" w:cs="Times New Roman"/>
+          <w:sz w:val="24"/>
+          <w:szCs w:val="24"/>
+        </w:rPr>
+        <w:t xml:space="preserve"> :</w:t>
+      </w:r>
+      <w:proofErr w:type="gramEnd"/>
+      <w:r>
+        <w:rPr>
+          <w:rFonts w:ascii="Times New Roman" w:hAnsi="Times New Roman" w:cs="Times New Roman"/>
+          <w:sz w:val="24"/>
+          <w:szCs w:val="24"/>
+        </w:rPr>
+        <w:t xml:space="preserve"> </w:t>
+      </w:r>
+      <w:r>
+        <w:rPr>
+          <w:rFonts w:ascii="Times New Roman" w:hAnsi="Times New Roman" w:cs="Times New Roman"/>
+          <w:sz w:val="24"/>
+          <w:szCs w:val="24"/>
+        </w:rPr>
+        <w:t xml:space="preserve">Dr. Mrinal Kanti </w:t>
+      </w:r>
+      <w:proofErr w:type="spellStart"/>
+      <w:r>
+        <w:rPr>
+          <w:rFonts w:ascii="Times New Roman" w:hAnsi="Times New Roman" w:cs="Times New Roman"/>
+          <w:sz w:val="24"/>
+          <w:szCs w:val="24"/>
+        </w:rPr>
+        <w:t>Baowaly</w:t>
+      </w:r>
+      <w:proofErr w:type="spellEnd"/>
+    </w:p>
+    <w:p>
+      <w:pPr>
+        <w:spacing w:line="240" w:lineRule="auto"/>
+        <w:ind w:firstLine="360"/>
+        <w:jc w:val="both"/>
+        <w:rPr>
+          <w:rFonts w:ascii="Times New Roman" w:hAnsi="Times New Roman" w:cs="Times New Roman"/>
+          <w:sz w:val="24"/>
+          <w:szCs w:val="24"/>
+        </w:rPr>
+      </w:pPr>
+      <w:proofErr w:type="gramStart"/>
+      <w:r>
+        <w:rPr>
+          <w:rFonts w:ascii="Times New Roman" w:hAnsi="Times New Roman" w:cs="Times New Roman"/>
+          <w:b/>
+          <w:bCs/>
+          <w:sz w:val="24"/>
+          <w:szCs w:val="24"/>
+        </w:rPr>
+        <w:t>Designation</w:t>
+      </w:r>
+      <w:r>
+        <w:rPr>
+          <w:rFonts w:ascii="Times New Roman" w:hAnsi="Times New Roman" w:cs="Times New Roman"/>
+          <w:sz w:val="24"/>
+          <w:szCs w:val="24"/>
+        </w:rPr>
+        <w:t xml:space="preserve"> :</w:t>
+      </w:r>
+      <w:proofErr w:type="gramEnd"/>
+      <w:r>
+        <w:rPr>
+          <w:rFonts w:ascii="Times New Roman" w:hAnsi="Times New Roman" w:cs="Times New Roman"/>
+          <w:sz w:val="24"/>
+          <w:szCs w:val="24"/>
+        </w:rPr>
+        <w:t xml:space="preserve"> </w:t>
+      </w:r>
+      <w:r>
+        <w:rPr>
+          <w:rFonts w:ascii="Times New Roman" w:hAnsi="Times New Roman" w:cs="Times New Roman"/>
+          <w:sz w:val="24"/>
+          <w:szCs w:val="24"/>
+        </w:rPr>
+        <w:t>Associate Professor</w:t>
+      </w:r>
+    </w:p>
+    <w:p>
+      <w:pPr>
+        <w:spacing w:line="240" w:lineRule="auto"/>
+        <w:ind w:firstLine="360"/>
+        <w:jc w:val="both"/>
+        <w:rPr>
+          <w:rFonts w:ascii="Times New Roman" w:hAnsi="Times New Roman" w:cs="Times New Roman"/>
+          <w:sz w:val="24"/>
+          <w:szCs w:val="24"/>
+        </w:rPr>
+      </w:pPr>
+      <w:r>
+        <w:rPr>
+          <w:rFonts w:ascii="Times New Roman" w:hAnsi="Times New Roman" w:cs="Times New Roman"/>
+          <w:sz w:val="24"/>
+          <w:szCs w:val="24"/>
+        </w:rPr>
+        <w:t>Department of Computer Science and Engineering</w:t>
+      </w:r>
+    </w:p>
+    <w:p>
+      <w:pPr>
+        <w:spacing w:line="240" w:lineRule="auto"/>
+        <w:ind w:left="360"/>
+        <w:rPr>
+          <w:rFonts w:ascii="Times New Roman" w:hAnsi="Times New Roman" w:cs="Times New Roman"/>
+          <w:sz w:val="24"/>
+          <w:szCs w:val="24"/>
+        </w:rPr>
+      </w:pPr>
+      <w:r>
+        <w:rPr>
+          <w:rFonts w:ascii="Times New Roman" w:hAnsi="Times New Roman" w:cs="Times New Roman"/>
+          <w:sz w:val="24"/>
+          <w:szCs w:val="24"/>
+        </w:rPr>
+        <w:t>Bangabandhu Sheikh Mujibur Rahman Science and Technology University, Gopalganj-8100</w:t>
+      </w:r>
+    </w:p>
+    <w:p>
+      <w:pPr>
+        <w:spacing w:line="360" w:lineRule="auto"/>
+        <w:ind w:left="360"/>
+        <w:rPr>
+          <w:rFonts w:ascii="Times New Roman" w:hAnsi="Times New Roman" w:cs="Times New Roman"/>
+          <w:sz w:val="24"/>
+          <w:szCs w:val="24"/>
+        </w:rPr>
+      </w:pPr>
+    </w:p>
+    <w:p>
+      <w:pPr>
+        <w:spacing w:line="240" w:lineRule="auto"/>
+        <w:ind w:left="360"/>
+        <w:rPr>
+          <w:rFonts w:ascii="Times New Roman" w:hAnsi="Times New Roman" w:cs="Times New Roman"/>
+          <w:sz w:val="24"/>
+          <w:szCs w:val="24"/>
+        </w:rPr>
+      </w:pPr>
+    </w:p>
+    <w:p>
+      <w:pPr>
+        <w:pStyle w:val="ListParagraph"/>
+        <w:numPr>
+          <w:ilvl w:val="0"/>
+          <w:numId w:val="21"/>
+        </w:numPr>
+        <w:spacing w:line="240" w:lineRule="auto"/>
+        <w:jc w:val="both"/>
+        <w:rPr>
+          <w:rFonts w:ascii="Times New Roman" w:hAnsi="Times New Roman" w:cs="Times New Roman"/>
+          <w:sz w:val="24"/>
+          <w:szCs w:val="24"/>
+        </w:rPr>
+      </w:pPr>
+      <w:r>
+        <w:rPr>
+          <w:rFonts w:ascii="Times New Roman" w:hAnsi="Times New Roman" w:cs="Times New Roman"/>
+          <w:sz w:val="24"/>
+          <w:szCs w:val="24"/>
+        </w:rPr>
+        <w:t xml:space="preserve">…………….…………......                                                                   </w:t>
+      </w:r>
+      <w:r>
+        <w:rPr>
+          <w:rFonts w:ascii="Times New Roman" w:hAnsi="Times New Roman" w:cs="Times New Roman"/>
+          <w:sz w:val="24"/>
+          <w:szCs w:val="24"/>
+        </w:rPr>
+        <w:tab/>
+      </w:r>
+      <w:r>
+        <w:rPr>
+          <w:rFonts w:ascii="Times New Roman" w:hAnsi="Times New Roman" w:cs="Times New Roman"/>
+          <w:b/>
+          <w:bCs/>
+          <w:sz w:val="24"/>
+          <w:szCs w:val="24"/>
+        </w:rPr>
+        <w:t>Examiner</w:t>
+      </w:r>
+    </w:p>
+    <w:p>
+      <w:pPr>
+        <w:spacing w:line="240" w:lineRule="auto"/>
+        <w:ind w:firstLine="360"/>
         <w:jc w:val="both"/>
         <w:rPr>
           <w:rFonts w:ascii="Times New Roman" w:hAnsi="Times New Roman" w:cs="Times New Roman"/>
@@ -1232,91 +1452,245 @@
     </w:p>
     <w:p>
       <w:pPr>
-        <w:jc w:val="both"/>
-        <w:rPr>
-          <w:rFonts w:ascii="Times New Roman" w:hAnsi="Times New Roman" w:cs="Times New Roman"/>
-          <w:sz w:val="24"/>
-          <w:szCs w:val="24"/>
-        </w:rPr>
-      </w:pPr>
-      <w:r>
-        <w:rPr>
-          <w:rFonts w:ascii="Times New Roman" w:hAnsi="Times New Roman" w:cs="Times New Roman"/>
-          <w:sz w:val="24"/>
-          <w:szCs w:val="24"/>
-        </w:rPr>
-        <w:t xml:space="preserve">Dr. Mrinal Kanti </w:t>
-      </w:r>
-      <w:proofErr w:type="spellStart"/>
-      <w:r>
-        <w:rPr>
-          <w:rFonts w:ascii="Times New Roman" w:hAnsi="Times New Roman" w:cs="Times New Roman"/>
-          <w:sz w:val="24"/>
-          <w:szCs w:val="24"/>
-        </w:rPr>
-        <w:t>Baowaly</w:t>
-      </w:r>
-      <w:proofErr w:type="spellEnd"/>
-    </w:p>
-    <w:p>
-      <w:pPr>
-        <w:jc w:val="both"/>
-        <w:rPr>
-          <w:rFonts w:ascii="Times New Roman" w:hAnsi="Times New Roman" w:cs="Times New Roman"/>
-          <w:sz w:val="24"/>
-          <w:szCs w:val="24"/>
-        </w:rPr>
-      </w:pPr>
-      <w:r>
-        <w:rPr>
-          <w:rFonts w:ascii="Times New Roman" w:hAnsi="Times New Roman" w:cs="Times New Roman"/>
-          <w:sz w:val="24"/>
-          <w:szCs w:val="24"/>
-        </w:rPr>
-        <w:t>Associate Professor</w:t>
-      </w:r>
-    </w:p>
-    <w:p>
-      <w:pPr>
-        <w:jc w:val="both"/>
-        <w:rPr>
-          <w:rFonts w:ascii="Times New Roman" w:hAnsi="Times New Roman" w:cs="Times New Roman"/>
-          <w:sz w:val="24"/>
-          <w:szCs w:val="24"/>
-        </w:rPr>
-      </w:pPr>
-      <w:r>
-        <w:rPr>
-          <w:rFonts w:ascii="Times New Roman" w:hAnsi="Times New Roman" w:cs="Times New Roman"/>
-          <w:sz w:val="24"/>
-          <w:szCs w:val="24"/>
-        </w:rPr>
-        <w:t>Department of Computer Science and Engineering</w:t>
-      </w:r>
-    </w:p>
-    <w:p>
-      <w:pPr>
-        <w:spacing w:line="360" w:lineRule="auto"/>
-        <w:rPr>
-          <w:rFonts w:ascii="Times New Roman" w:hAnsi="Times New Roman" w:cs="Times New Roman"/>
-          <w:sz w:val="24"/>
-          <w:szCs w:val="24"/>
-        </w:rPr>
-      </w:pPr>
-      <w:r>
-        <w:rPr>
-          <w:rFonts w:ascii="Times New Roman" w:hAnsi="Times New Roman" w:cs="Times New Roman"/>
-          <w:sz w:val="24"/>
-          <w:szCs w:val="24"/>
-        </w:rPr>
-        <w:t>Bangabandhu Sheikh Mujibur Rahman Science and Technology University, Gopalganj-8100, Bangladesh</w:t>
-      </w:r>
-    </w:p>
-    <w:p>
-      <w:pPr>
-        <w:pStyle w:val="TOC1"/>
-      </w:pPr>
-    </w:p>
+        <w:spacing w:line="240" w:lineRule="auto"/>
+        <w:ind w:firstLine="360"/>
+        <w:jc w:val="both"/>
+        <w:rPr>
+          <w:rFonts w:ascii="Times New Roman" w:hAnsi="Times New Roman" w:cs="Times New Roman"/>
+          <w:sz w:val="24"/>
+          <w:szCs w:val="24"/>
+        </w:rPr>
+      </w:pPr>
+      <w:proofErr w:type="gramStart"/>
+      <w:r>
+        <w:rPr>
+          <w:rFonts w:ascii="Times New Roman" w:hAnsi="Times New Roman" w:cs="Times New Roman"/>
+          <w:b/>
+          <w:bCs/>
+          <w:sz w:val="24"/>
+          <w:szCs w:val="24"/>
+        </w:rPr>
+        <w:t>Name</w:t>
+      </w:r>
+      <w:r>
+        <w:rPr>
+          <w:rFonts w:ascii="Times New Roman" w:hAnsi="Times New Roman" w:cs="Times New Roman"/>
+          <w:sz w:val="24"/>
+          <w:szCs w:val="24"/>
+        </w:rPr>
+        <w:t xml:space="preserve"> :</w:t>
+      </w:r>
+      <w:proofErr w:type="gramEnd"/>
+      <w:r>
+        <w:rPr>
+          <w:rFonts w:ascii="Times New Roman" w:hAnsi="Times New Roman" w:cs="Times New Roman"/>
+          <w:sz w:val="24"/>
+          <w:szCs w:val="24"/>
+        </w:rPr>
+        <w:t xml:space="preserve"> </w:t>
+      </w:r>
+    </w:p>
+    <w:p>
+      <w:pPr>
+        <w:spacing w:line="240" w:lineRule="auto"/>
+        <w:ind w:firstLine="360"/>
+        <w:jc w:val="both"/>
+        <w:rPr>
+          <w:rFonts w:ascii="Times New Roman" w:hAnsi="Times New Roman" w:cs="Times New Roman"/>
+          <w:sz w:val="24"/>
+          <w:szCs w:val="24"/>
+        </w:rPr>
+      </w:pPr>
+      <w:proofErr w:type="gramStart"/>
+      <w:r>
+        <w:rPr>
+          <w:rFonts w:ascii="Times New Roman" w:hAnsi="Times New Roman" w:cs="Times New Roman"/>
+          <w:b/>
+          <w:bCs/>
+          <w:sz w:val="24"/>
+          <w:szCs w:val="24"/>
+        </w:rPr>
+        <w:t>Designation</w:t>
+      </w:r>
+      <w:r>
+        <w:rPr>
+          <w:rFonts w:ascii="Times New Roman" w:hAnsi="Times New Roman" w:cs="Times New Roman"/>
+          <w:sz w:val="24"/>
+          <w:szCs w:val="24"/>
+        </w:rPr>
+        <w:t xml:space="preserve"> :</w:t>
+      </w:r>
+      <w:proofErr w:type="gramEnd"/>
+      <w:r>
+        <w:rPr>
+          <w:rFonts w:ascii="Times New Roman" w:hAnsi="Times New Roman" w:cs="Times New Roman"/>
+          <w:sz w:val="24"/>
+          <w:szCs w:val="24"/>
+        </w:rPr>
+        <w:t xml:space="preserve"> </w:t>
+      </w:r>
+    </w:p>
+    <w:p>
+      <w:pPr>
+        <w:ind w:firstLine="360"/>
+        <w:jc w:val="both"/>
+        <w:rPr>
+          <w:rFonts w:ascii="Times New Roman" w:hAnsi="Times New Roman" w:cs="Times New Roman"/>
+          <w:sz w:val="24"/>
+          <w:szCs w:val="24"/>
+        </w:rPr>
+      </w:pPr>
+    </w:p>
+    <w:p>
+      <w:pPr>
+        <w:ind w:firstLine="360"/>
+        <w:jc w:val="both"/>
+        <w:rPr>
+          <w:rFonts w:ascii="Times New Roman" w:hAnsi="Times New Roman" w:cs="Times New Roman"/>
+          <w:sz w:val="24"/>
+          <w:szCs w:val="24"/>
+        </w:rPr>
+      </w:pPr>
+    </w:p>
+    <w:p>
+      <w:pPr>
+        <w:spacing w:line="240" w:lineRule="auto"/>
+        <w:ind w:firstLine="360"/>
+        <w:jc w:val="both"/>
+        <w:rPr>
+          <w:rFonts w:ascii="Times New Roman" w:hAnsi="Times New Roman" w:cs="Times New Roman"/>
+          <w:sz w:val="24"/>
+          <w:szCs w:val="24"/>
+        </w:rPr>
+      </w:pPr>
+    </w:p>
+    <w:p>
+      <w:pPr>
+        <w:pStyle w:val="ListParagraph"/>
+        <w:numPr>
+          <w:ilvl w:val="0"/>
+          <w:numId w:val="21"/>
+        </w:numPr>
+        <w:spacing w:line="240" w:lineRule="auto"/>
+        <w:jc w:val="both"/>
+        <w:rPr>
+          <w:rFonts w:ascii="Times New Roman" w:hAnsi="Times New Roman" w:cs="Times New Roman"/>
+          <w:sz w:val="24"/>
+          <w:szCs w:val="24"/>
+        </w:rPr>
+      </w:pPr>
+      <w:r>
+        <w:rPr>
+          <w:rFonts w:ascii="Times New Roman" w:hAnsi="Times New Roman" w:cs="Times New Roman"/>
+          <w:sz w:val="24"/>
+          <w:szCs w:val="24"/>
+        </w:rPr>
+        <w:t xml:space="preserve">…………….…………......                                                                        </w:t>
+      </w:r>
+      <w:r>
+        <w:rPr>
+          <w:rFonts w:ascii="Times New Roman" w:hAnsi="Times New Roman" w:cs="Times New Roman"/>
+          <w:sz w:val="24"/>
+          <w:szCs w:val="24"/>
+        </w:rPr>
+        <w:t xml:space="preserve">  </w:t>
+      </w:r>
+      <w:r>
+        <w:rPr>
+          <w:rFonts w:ascii="Times New Roman" w:hAnsi="Times New Roman" w:cs="Times New Roman"/>
+          <w:b/>
+          <w:bCs/>
+          <w:sz w:val="24"/>
+          <w:szCs w:val="24"/>
+        </w:rPr>
+        <w:t>External Examiner</w:t>
+      </w:r>
+    </w:p>
+    <w:p>
+      <w:pPr>
+        <w:spacing w:line="240" w:lineRule="auto"/>
+        <w:ind w:firstLine="360"/>
+        <w:jc w:val="both"/>
+        <w:rPr>
+          <w:rFonts w:ascii="Times New Roman" w:hAnsi="Times New Roman" w:cs="Times New Roman"/>
+          <w:sz w:val="24"/>
+          <w:szCs w:val="24"/>
+        </w:rPr>
+      </w:pPr>
+      <w:r>
+        <w:rPr>
+          <w:rFonts w:ascii="Times New Roman" w:hAnsi="Times New Roman" w:cs="Times New Roman"/>
+          <w:sz w:val="24"/>
+          <w:szCs w:val="24"/>
+        </w:rPr>
+        <w:t>Date:</w:t>
+      </w:r>
+    </w:p>
+    <w:p>
+      <w:pPr>
+        <w:spacing w:line="240" w:lineRule="auto"/>
+        <w:ind w:firstLine="360"/>
+        <w:jc w:val="both"/>
+        <w:rPr>
+          <w:rFonts w:ascii="Times New Roman" w:hAnsi="Times New Roman" w:cs="Times New Roman"/>
+          <w:sz w:val="24"/>
+          <w:szCs w:val="24"/>
+        </w:rPr>
+      </w:pPr>
+      <w:proofErr w:type="gramStart"/>
+      <w:r>
+        <w:rPr>
+          <w:rFonts w:ascii="Times New Roman" w:hAnsi="Times New Roman" w:cs="Times New Roman"/>
+          <w:b/>
+          <w:bCs/>
+          <w:sz w:val="24"/>
+          <w:szCs w:val="24"/>
+        </w:rPr>
+        <w:t>Name</w:t>
+      </w:r>
+      <w:r>
+        <w:rPr>
+          <w:rFonts w:ascii="Times New Roman" w:hAnsi="Times New Roman" w:cs="Times New Roman"/>
+          <w:sz w:val="24"/>
+          <w:szCs w:val="24"/>
+        </w:rPr>
+        <w:t xml:space="preserve"> :</w:t>
+      </w:r>
+      <w:proofErr w:type="gramEnd"/>
+    </w:p>
+    <w:p>
+      <w:pPr>
+        <w:spacing w:line="240" w:lineRule="auto"/>
+        <w:ind w:firstLine="360"/>
+        <w:jc w:val="both"/>
+        <w:rPr>
+          <w:rFonts w:ascii="Times New Roman" w:hAnsi="Times New Roman" w:cs="Times New Roman"/>
+          <w:sz w:val="24"/>
+          <w:szCs w:val="24"/>
+        </w:rPr>
+      </w:pPr>
+      <w:proofErr w:type="gramStart"/>
+      <w:r>
+        <w:rPr>
+          <w:rFonts w:ascii="Times New Roman" w:hAnsi="Times New Roman" w:cs="Times New Roman"/>
+          <w:b/>
+          <w:bCs/>
+          <w:sz w:val="24"/>
+          <w:szCs w:val="24"/>
+        </w:rPr>
+        <w:t>Designation</w:t>
+      </w:r>
+      <w:r>
+        <w:rPr>
+          <w:rFonts w:ascii="Times New Roman" w:hAnsi="Times New Roman" w:cs="Times New Roman"/>
+          <w:sz w:val="24"/>
+          <w:szCs w:val="24"/>
+        </w:rPr>
+        <w:t xml:space="preserve"> :</w:t>
+      </w:r>
+      <w:proofErr w:type="gramEnd"/>
+    </w:p>
+    <w:p/>
     <w:p>
       <w:pPr>
         <w:pStyle w:val="TOC1"/>
@@ -1336,6 +1710,7 @@
           <w:sz w:val="20"/>
           <w:szCs w:val="20"/>
         </w:rPr>
+        <w:lastRenderedPageBreak/>
         <w:fldChar w:fldCharType="begin"/>
       </w:r>
       <w:r>
@@ -3308,6 +3683,16 @@
           <w:sz w:val="24"/>
           <w:szCs w:val="24"/>
           <w:u w:val="none"/>
+        </w:rPr>
+      </w:pPr>
+    </w:p>
+    <w:p>
+      <w:pPr>
+        <w:spacing w:line="360" w:lineRule="auto"/>
+        <w:rPr>
+          <w:rFonts w:ascii="Times New Roman" w:hAnsi="Times New Roman" w:cs="Times New Roman"/>
+          <w:sz w:val="24"/>
+          <w:szCs w:val="24"/>
         </w:rPr>
       </w:pPr>
     </w:p>
@@ -5313,27 +5698,45 @@
         <w:jc w:val="center"/>
         <w:rPr>
           <w:rFonts w:ascii="Times New Roman" w:eastAsia="Times New Roman" w:hAnsi="Times New Roman" w:cs="Times New Roman"/>
-          <w:sz w:val="24"/>
-          <w:szCs w:val="24"/>
-        </w:rPr>
-      </w:pPr>
+        </w:rPr>
+      </w:pPr>
+      <w:r>
+        <w:rPr>
+          <w:rFonts w:ascii="Times New Roman" w:eastAsia="Times New Roman" w:hAnsi="Times New Roman" w:cs="Times New Roman"/>
+        </w:rPr>
+        <w:t>Fig</w:t>
+      </w:r>
+      <w:r>
+        <w:rPr>
+          <w:rFonts w:ascii="Times New Roman" w:eastAsia="Times New Roman" w:hAnsi="Times New Roman" w:cs="Times New Roman"/>
+        </w:rPr>
+        <w:t>.</w:t>
+      </w:r>
+      <w:r>
+        <w:rPr>
+          <w:rFonts w:ascii="Times New Roman" w:eastAsia="Times New Roman" w:hAnsi="Times New Roman" w:cs="Times New Roman"/>
+        </w:rPr>
+        <w:t xml:space="preserve"> </w:t>
+      </w:r>
       <w:proofErr w:type="gramStart"/>
       <w:r>
         <w:rPr>
           <w:rFonts w:ascii="Times New Roman" w:eastAsia="Times New Roman" w:hAnsi="Times New Roman" w:cs="Times New Roman"/>
-          <w:sz w:val="24"/>
-          <w:szCs w:val="24"/>
-        </w:rPr>
-        <w:t>Fig :</w:t>
+        </w:rPr>
+        <w:t>3.1</w:t>
+      </w:r>
+      <w:r>
+        <w:rPr>
+          <w:rFonts w:ascii="Times New Roman" w:eastAsia="Times New Roman" w:hAnsi="Times New Roman" w:cs="Times New Roman"/>
+        </w:rPr>
+        <w:t xml:space="preserve"> :</w:t>
       </w:r>
       <w:proofErr w:type="gramEnd"/>
       <w:r>
         <w:rPr>
           <w:rFonts w:ascii="Times New Roman" w:eastAsia="Times New Roman" w:hAnsi="Times New Roman" w:cs="Times New Roman"/>
-          <w:sz w:val="24"/>
-          <w:szCs w:val="24"/>
-        </w:rPr>
-        <w:t xml:space="preserve"> 3.1</w:t>
+        </w:rPr>
+        <w:t xml:space="preserve"> Student Use Case Diagram</w:t>
       </w:r>
     </w:p>
     <w:p>
@@ -5488,35 +5891,45 @@
         <w:jc w:val="center"/>
         <w:rPr>
           <w:rFonts w:ascii="Times New Roman" w:eastAsia="Times New Roman" w:hAnsi="Times New Roman" w:cs="Times New Roman"/>
-          <w:sz w:val="24"/>
-          <w:szCs w:val="24"/>
-        </w:rPr>
-      </w:pPr>
+        </w:rPr>
+      </w:pPr>
+      <w:r>
+        <w:rPr>
+          <w:rFonts w:ascii="Times New Roman" w:eastAsia="Times New Roman" w:hAnsi="Times New Roman" w:cs="Times New Roman"/>
+        </w:rPr>
+        <w:t>Fig</w:t>
+      </w:r>
+      <w:r>
+        <w:rPr>
+          <w:rFonts w:ascii="Times New Roman" w:eastAsia="Times New Roman" w:hAnsi="Times New Roman" w:cs="Times New Roman"/>
+        </w:rPr>
+        <w:t>.</w:t>
+      </w:r>
+      <w:r>
+        <w:rPr>
+          <w:rFonts w:ascii="Times New Roman" w:eastAsia="Times New Roman" w:hAnsi="Times New Roman" w:cs="Times New Roman"/>
+        </w:rPr>
+        <w:t xml:space="preserve"> </w:t>
+      </w:r>
       <w:proofErr w:type="gramStart"/>
       <w:r>
         <w:rPr>
           <w:rFonts w:ascii="Times New Roman" w:eastAsia="Times New Roman" w:hAnsi="Times New Roman" w:cs="Times New Roman"/>
-          <w:sz w:val="24"/>
-          <w:szCs w:val="24"/>
-        </w:rPr>
-        <w:t>Fig :</w:t>
+        </w:rPr>
+        <w:t>3.2</w:t>
+      </w:r>
+      <w:r>
+        <w:rPr>
+          <w:rFonts w:ascii="Times New Roman" w:eastAsia="Times New Roman" w:hAnsi="Times New Roman" w:cs="Times New Roman"/>
+        </w:rPr>
+        <w:t xml:space="preserve"> :</w:t>
       </w:r>
       <w:proofErr w:type="gramEnd"/>
       <w:r>
         <w:rPr>
           <w:rFonts w:ascii="Times New Roman" w:eastAsia="Times New Roman" w:hAnsi="Times New Roman" w:cs="Times New Roman"/>
-          <w:sz w:val="24"/>
-          <w:szCs w:val="24"/>
-        </w:rPr>
-        <w:t xml:space="preserve"> 3.</w:t>
-      </w:r>
-      <w:r>
-        <w:rPr>
-          <w:rFonts w:ascii="Times New Roman" w:eastAsia="Times New Roman" w:hAnsi="Times New Roman" w:cs="Times New Roman"/>
-          <w:sz w:val="24"/>
-          <w:szCs w:val="24"/>
-        </w:rPr>
-        <w:t>2</w:t>
+        </w:rPr>
+        <w:t xml:space="preserve"> Admin Use Case Diagram</w:t>
       </w:r>
     </w:p>
     <w:p>
@@ -6741,43 +7154,45 @@
         <w:jc w:val="center"/>
         <w:rPr>
           <w:rFonts w:ascii="Times New Roman" w:eastAsia="Times New Roman" w:hAnsi="Times New Roman" w:cs="Times New Roman"/>
-          <w:sz w:val="24"/>
-          <w:szCs w:val="24"/>
-        </w:rPr>
-      </w:pPr>
+        </w:rPr>
+      </w:pPr>
+      <w:r>
+        <w:rPr>
+          <w:rFonts w:ascii="Times New Roman" w:eastAsia="Times New Roman" w:hAnsi="Times New Roman" w:cs="Times New Roman"/>
+        </w:rPr>
+        <w:t>Fig</w:t>
+      </w:r>
+      <w:r>
+        <w:rPr>
+          <w:rFonts w:ascii="Times New Roman" w:eastAsia="Times New Roman" w:hAnsi="Times New Roman" w:cs="Times New Roman"/>
+        </w:rPr>
+        <w:t>.</w:t>
+      </w:r>
+      <w:r>
+        <w:rPr>
+          <w:rFonts w:ascii="Times New Roman" w:eastAsia="Times New Roman" w:hAnsi="Times New Roman" w:cs="Times New Roman"/>
+        </w:rPr>
+        <w:t xml:space="preserve"> </w:t>
+      </w:r>
       <w:proofErr w:type="gramStart"/>
       <w:r>
         <w:rPr>
           <w:rFonts w:ascii="Times New Roman" w:eastAsia="Times New Roman" w:hAnsi="Times New Roman" w:cs="Times New Roman"/>
-          <w:sz w:val="24"/>
-          <w:szCs w:val="24"/>
-        </w:rPr>
-        <w:t>Fig :</w:t>
+        </w:rPr>
+        <w:t>7.1</w:t>
+      </w:r>
+      <w:r>
+        <w:rPr>
+          <w:rFonts w:ascii="Times New Roman" w:eastAsia="Times New Roman" w:hAnsi="Times New Roman" w:cs="Times New Roman"/>
+        </w:rPr>
+        <w:t xml:space="preserve"> :</w:t>
       </w:r>
       <w:proofErr w:type="gramEnd"/>
       <w:r>
         <w:rPr>
           <w:rFonts w:ascii="Times New Roman" w:eastAsia="Times New Roman" w:hAnsi="Times New Roman" w:cs="Times New Roman"/>
-          <w:sz w:val="24"/>
-          <w:szCs w:val="24"/>
-        </w:rPr>
-        <w:t xml:space="preserve"> </w:t>
-      </w:r>
-      <w:r>
-        <w:rPr>
-          <w:rFonts w:ascii="Times New Roman" w:eastAsia="Times New Roman" w:hAnsi="Times New Roman" w:cs="Times New Roman"/>
-          <w:sz w:val="24"/>
-          <w:szCs w:val="24"/>
-        </w:rPr>
-        <w:t>7</w:t>
-      </w:r>
-      <w:r>
-        <w:rPr>
-          <w:rFonts w:ascii="Times New Roman" w:eastAsia="Times New Roman" w:hAnsi="Times New Roman" w:cs="Times New Roman"/>
-          <w:sz w:val="24"/>
-          <w:szCs w:val="24"/>
-        </w:rPr>
-        <w:t>.1</w:t>
+        </w:rPr>
+        <w:t xml:space="preserve"> Admin Home Page</w:t>
       </w:r>
     </w:p>
     <w:p/>
@@ -6978,94 +7393,92 @@
     <w:p>
       <w:pPr>
         <w:spacing w:before="100" w:beforeAutospacing="1" w:after="100" w:afterAutospacing="1" w:line="360" w:lineRule="auto"/>
-        <w:ind w:left="720"/>
-        <w:rPr>
-          <w:rFonts w:ascii="Times New Roman" w:eastAsia="Times New Roman" w:hAnsi="Times New Roman" w:cs="Times New Roman"/>
-          <w:sz w:val="24"/>
-          <w:szCs w:val="24"/>
-        </w:rPr>
-      </w:pPr>
-      <w:r>
-        <w:rPr>
-          <w:rFonts w:ascii="Times New Roman" w:eastAsia="Times New Roman" w:hAnsi="Times New Roman" w:cs="Times New Roman"/>
-          <w:sz w:val="24"/>
-          <w:szCs w:val="24"/>
-        </w:rPr>
-        <w:t xml:space="preserve">           </w:t>
+        <w:rPr>
+          <w:rFonts w:ascii="Times New Roman" w:eastAsia="Times New Roman" w:hAnsi="Times New Roman" w:cs="Times New Roman"/>
+          <w:sz w:val="24"/>
+          <w:szCs w:val="24"/>
+        </w:rPr>
+      </w:pPr>
+      <w:r>
+        <w:rPr>
+          <w:rFonts w:ascii="Times New Roman" w:eastAsia="Times New Roman" w:hAnsi="Times New Roman" w:cs="Times New Roman"/>
+        </w:rPr>
+        <w:t xml:space="preserve">  </w:t>
+      </w:r>
+      <w:r>
+        <w:rPr>
+          <w:rFonts w:ascii="Times New Roman" w:eastAsia="Times New Roman" w:hAnsi="Times New Roman" w:cs="Times New Roman"/>
+        </w:rPr>
+        <w:t>Fig</w:t>
+      </w:r>
+      <w:r>
+        <w:rPr>
+          <w:rFonts w:ascii="Times New Roman" w:eastAsia="Times New Roman" w:hAnsi="Times New Roman" w:cs="Times New Roman"/>
+        </w:rPr>
+        <w:t>.</w:t>
+      </w:r>
+      <w:r>
+        <w:rPr>
+          <w:rFonts w:ascii="Times New Roman" w:eastAsia="Times New Roman" w:hAnsi="Times New Roman" w:cs="Times New Roman"/>
+        </w:rPr>
+        <w:t xml:space="preserve"> </w:t>
       </w:r>
       <w:proofErr w:type="gramStart"/>
       <w:r>
         <w:rPr>
           <w:rFonts w:ascii="Times New Roman" w:eastAsia="Times New Roman" w:hAnsi="Times New Roman" w:cs="Times New Roman"/>
-          <w:sz w:val="24"/>
-          <w:szCs w:val="24"/>
-        </w:rPr>
-        <w:t>Fig :</w:t>
+        </w:rPr>
+        <w:t>7.2</w:t>
+      </w:r>
+      <w:r>
+        <w:rPr>
+          <w:rFonts w:ascii="Times New Roman" w:eastAsia="Times New Roman" w:hAnsi="Times New Roman" w:cs="Times New Roman"/>
+        </w:rPr>
+        <w:t xml:space="preserve"> :</w:t>
       </w:r>
       <w:proofErr w:type="gramEnd"/>
       <w:r>
         <w:rPr>
           <w:rFonts w:ascii="Times New Roman" w:eastAsia="Times New Roman" w:hAnsi="Times New Roman" w:cs="Times New Roman"/>
-          <w:sz w:val="24"/>
-          <w:szCs w:val="24"/>
-        </w:rPr>
+        </w:rPr>
+        <w:t xml:space="preserve"> Admin Exam List Page</w:t>
+      </w:r>
+      <w:r>
+        <w:rPr>
+          <w:rFonts w:ascii="Times New Roman" w:eastAsia="Times New Roman" w:hAnsi="Times New Roman" w:cs="Times New Roman"/>
+        </w:rPr>
+        <w:t xml:space="preserve">                                 </w:t>
+      </w:r>
+      <w:r>
+        <w:rPr>
+          <w:rFonts w:ascii="Times New Roman" w:eastAsia="Times New Roman" w:hAnsi="Times New Roman" w:cs="Times New Roman"/>
+        </w:rPr>
+        <w:tab/>
         <w:t xml:space="preserve"> </w:t>
       </w:r>
       <w:r>
         <w:rPr>
           <w:rFonts w:ascii="Times New Roman" w:eastAsia="Times New Roman" w:hAnsi="Times New Roman" w:cs="Times New Roman"/>
-          <w:sz w:val="24"/>
-          <w:szCs w:val="24"/>
-        </w:rPr>
-        <w:t>7</w:t>
-      </w:r>
-      <w:r>
-        <w:rPr>
-          <w:rFonts w:ascii="Times New Roman" w:eastAsia="Times New Roman" w:hAnsi="Times New Roman" w:cs="Times New Roman"/>
-          <w:sz w:val="24"/>
-          <w:szCs w:val="24"/>
+        </w:rPr>
+        <w:t xml:space="preserve">  Fig</w:t>
+      </w:r>
+      <w:r>
+        <w:rPr>
+          <w:rFonts w:ascii="Times New Roman" w:eastAsia="Times New Roman" w:hAnsi="Times New Roman" w:cs="Times New Roman"/>
         </w:rPr>
         <w:t>.</w:t>
       </w:r>
       <w:r>
         <w:rPr>
           <w:rFonts w:ascii="Times New Roman" w:eastAsia="Times New Roman" w:hAnsi="Times New Roman" w:cs="Times New Roman"/>
-          <w:sz w:val="24"/>
-          <w:szCs w:val="24"/>
-        </w:rPr>
-        <w:t xml:space="preserve">2                                                                         </w:t>
-      </w:r>
-      <w:r>
-        <w:rPr>
-          <w:rFonts w:ascii="Times New Roman" w:eastAsia="Times New Roman" w:hAnsi="Times New Roman" w:cs="Times New Roman"/>
-          <w:sz w:val="24"/>
-          <w:szCs w:val="24"/>
-        </w:rPr>
-        <w:t xml:space="preserve">Fig : </w:t>
-      </w:r>
-      <w:r>
-        <w:rPr>
-          <w:rFonts w:ascii="Times New Roman" w:eastAsia="Times New Roman" w:hAnsi="Times New Roman" w:cs="Times New Roman"/>
-          <w:sz w:val="24"/>
-          <w:szCs w:val="24"/>
-        </w:rPr>
-        <w:t>7</w:t>
-      </w:r>
-      <w:r>
-        <w:rPr>
-          <w:rFonts w:ascii="Times New Roman" w:eastAsia="Times New Roman" w:hAnsi="Times New Roman" w:cs="Times New Roman"/>
-          <w:sz w:val="24"/>
-          <w:szCs w:val="24"/>
-        </w:rPr>
-        <w:t>.</w:t>
-      </w:r>
-      <w:r>
-        <w:rPr>
-          <w:rFonts w:ascii="Times New Roman" w:eastAsia="Times New Roman" w:hAnsi="Times New Roman" w:cs="Times New Roman"/>
-          <w:sz w:val="24"/>
-          <w:szCs w:val="24"/>
-        </w:rPr>
-        <w:t>3</w:t>
+        </w:rPr>
+        <w:t xml:space="preserve"> 7.3</w:t>
+      </w:r>
+      <w:r>
+        <w:rPr>
+          <w:rFonts w:ascii="Times New Roman" w:eastAsia="Times New Roman" w:hAnsi="Times New Roman" w:cs="Times New Roman"/>
+        </w:rPr>
+        <w:t xml:space="preserve"> : Admin Add Exam Page</w:t>
       </w:r>
     </w:p>
     <w:p>
@@ -7304,136 +7717,101 @@
           <w:tab w:val="left" w:pos="6480"/>
           <w:tab w:val="left" w:pos="7200"/>
           <w:tab w:val="left" w:pos="7920"/>
+          <w:tab w:val="left" w:pos="8640"/>
+          <w:tab w:val="right" w:pos="9360"/>
         </w:tabs>
         <w:spacing w:before="100" w:beforeAutospacing="1" w:after="100" w:afterAutospacing="1" w:line="360" w:lineRule="auto"/>
-        <w:ind w:firstLine="720"/>
-        <w:rPr>
-          <w:rFonts w:ascii="Times New Roman" w:eastAsia="Times New Roman" w:hAnsi="Times New Roman" w:cs="Times New Roman"/>
-          <w:sz w:val="24"/>
-          <w:szCs w:val="24"/>
-        </w:rPr>
-      </w:pPr>
-      <w:r>
-        <w:rPr>
-          <w:rFonts w:ascii="Times New Roman" w:eastAsia="Times New Roman" w:hAnsi="Times New Roman" w:cs="Times New Roman"/>
-          <w:sz w:val="24"/>
-          <w:szCs w:val="24"/>
-        </w:rPr>
-        <w:t xml:space="preserve">       </w:t>
+        <w:rPr>
+          <w:rFonts w:ascii="Times New Roman" w:eastAsia="Times New Roman" w:hAnsi="Times New Roman" w:cs="Times New Roman"/>
+          <w:sz w:val="24"/>
+          <w:szCs w:val="24"/>
+        </w:rPr>
+      </w:pPr>
+      <w:r>
+        <w:rPr>
+          <w:rFonts w:ascii="Times New Roman" w:eastAsia="Times New Roman" w:hAnsi="Times New Roman" w:cs="Times New Roman"/>
+        </w:rPr>
+        <w:t xml:space="preserve">   Fig</w:t>
+      </w:r>
+      <w:r>
+        <w:rPr>
+          <w:rFonts w:ascii="Times New Roman" w:eastAsia="Times New Roman" w:hAnsi="Times New Roman" w:cs="Times New Roman"/>
+        </w:rPr>
+        <w:t>.</w:t>
+      </w:r>
+      <w:r>
+        <w:rPr>
+          <w:rFonts w:ascii="Times New Roman" w:eastAsia="Times New Roman" w:hAnsi="Times New Roman" w:cs="Times New Roman"/>
+        </w:rPr>
+        <w:t xml:space="preserve"> </w:t>
       </w:r>
       <w:proofErr w:type="gramStart"/>
       <w:r>
         <w:rPr>
           <w:rFonts w:ascii="Times New Roman" w:eastAsia="Times New Roman" w:hAnsi="Times New Roman" w:cs="Times New Roman"/>
-          <w:sz w:val="24"/>
-          <w:szCs w:val="24"/>
-        </w:rPr>
-        <w:t>Fig :</w:t>
+        </w:rPr>
+        <w:t>7.4</w:t>
+      </w:r>
+      <w:r>
+        <w:rPr>
+          <w:rFonts w:ascii="Times New Roman" w:eastAsia="Times New Roman" w:hAnsi="Times New Roman" w:cs="Times New Roman"/>
+        </w:rPr>
+        <w:t xml:space="preserve"> :</w:t>
       </w:r>
       <w:proofErr w:type="gramEnd"/>
       <w:r>
         <w:rPr>
           <w:rFonts w:ascii="Times New Roman" w:eastAsia="Times New Roman" w:hAnsi="Times New Roman" w:cs="Times New Roman"/>
-          <w:sz w:val="24"/>
-          <w:szCs w:val="24"/>
-        </w:rPr>
-        <w:t xml:space="preserve"> </w:t>
-      </w:r>
-      <w:r>
-        <w:rPr>
-          <w:rFonts w:ascii="Times New Roman" w:eastAsia="Times New Roman" w:hAnsi="Times New Roman" w:cs="Times New Roman"/>
-          <w:sz w:val="24"/>
-          <w:szCs w:val="24"/>
-        </w:rPr>
-        <w:t>7</w:t>
-      </w:r>
-      <w:r>
-        <w:rPr>
-          <w:rFonts w:ascii="Times New Roman" w:eastAsia="Times New Roman" w:hAnsi="Times New Roman" w:cs="Times New Roman"/>
-          <w:sz w:val="24"/>
-          <w:szCs w:val="24"/>
+        </w:rPr>
+        <w:t xml:space="preserve"> Admin Exam Question List Page</w:t>
+      </w:r>
+      <w:r>
+        <w:rPr>
+          <w:rFonts w:ascii="Times New Roman" w:eastAsia="Times New Roman" w:hAnsi="Times New Roman" w:cs="Times New Roman"/>
+          <w:sz w:val="24"/>
+          <w:szCs w:val="24"/>
+        </w:rPr>
+        <w:tab/>
+      </w:r>
+      <w:r>
+        <w:rPr>
+          <w:rFonts w:ascii="Times New Roman" w:eastAsia="Times New Roman" w:hAnsi="Times New Roman" w:cs="Times New Roman"/>
+          <w:sz w:val="24"/>
+          <w:szCs w:val="24"/>
+        </w:rPr>
+        <w:t xml:space="preserve">          </w:t>
+      </w:r>
+      <w:r>
+        <w:rPr>
+          <w:rFonts w:ascii="Times New Roman" w:eastAsia="Times New Roman" w:hAnsi="Times New Roman" w:cs="Times New Roman"/>
+          <w:sz w:val="24"/>
+          <w:szCs w:val="24"/>
+        </w:rPr>
+        <w:tab/>
+      </w:r>
+      <w:r>
+        <w:rPr>
+          <w:rFonts w:ascii="Times New Roman" w:eastAsia="Times New Roman" w:hAnsi="Times New Roman" w:cs="Times New Roman"/>
+        </w:rPr>
+        <w:t>Fig</w:t>
+      </w:r>
+      <w:r>
+        <w:rPr>
+          <w:rFonts w:ascii="Times New Roman" w:eastAsia="Times New Roman" w:hAnsi="Times New Roman" w:cs="Times New Roman"/>
         </w:rPr>
         <w:t>.</w:t>
       </w:r>
       <w:r>
         <w:rPr>
           <w:rFonts w:ascii="Times New Roman" w:eastAsia="Times New Roman" w:hAnsi="Times New Roman" w:cs="Times New Roman"/>
-          <w:sz w:val="24"/>
-          <w:szCs w:val="24"/>
-        </w:rPr>
-        <w:t>4</w:t>
-      </w:r>
-      <w:r>
-        <w:rPr>
-          <w:rFonts w:ascii="Times New Roman" w:eastAsia="Times New Roman" w:hAnsi="Times New Roman" w:cs="Times New Roman"/>
-          <w:sz w:val="24"/>
-          <w:szCs w:val="24"/>
-        </w:rPr>
-        <w:tab/>
-      </w:r>
-      <w:r>
-        <w:rPr>
-          <w:rFonts w:ascii="Times New Roman" w:eastAsia="Times New Roman" w:hAnsi="Times New Roman" w:cs="Times New Roman"/>
-          <w:sz w:val="24"/>
-          <w:szCs w:val="24"/>
-        </w:rPr>
-        <w:tab/>
-      </w:r>
-      <w:r>
-        <w:rPr>
-          <w:rFonts w:ascii="Times New Roman" w:eastAsia="Times New Roman" w:hAnsi="Times New Roman" w:cs="Times New Roman"/>
-          <w:sz w:val="24"/>
-          <w:szCs w:val="24"/>
-        </w:rPr>
-        <w:tab/>
-      </w:r>
-      <w:r>
-        <w:rPr>
-          <w:rFonts w:ascii="Times New Roman" w:eastAsia="Times New Roman" w:hAnsi="Times New Roman" w:cs="Times New Roman"/>
-          <w:sz w:val="24"/>
-          <w:szCs w:val="24"/>
-        </w:rPr>
-        <w:tab/>
-      </w:r>
-      <w:r>
-        <w:rPr>
-          <w:rFonts w:ascii="Times New Roman" w:eastAsia="Times New Roman" w:hAnsi="Times New Roman" w:cs="Times New Roman"/>
-          <w:sz w:val="24"/>
-          <w:szCs w:val="24"/>
-        </w:rPr>
-        <w:tab/>
-      </w:r>
-      <w:r>
-        <w:rPr>
-          <w:rFonts w:ascii="Times New Roman" w:eastAsia="Times New Roman" w:hAnsi="Times New Roman" w:cs="Times New Roman"/>
-          <w:sz w:val="24"/>
-          <w:szCs w:val="24"/>
-        </w:rPr>
-        <w:tab/>
-      </w:r>
-      <w:r>
-        <w:rPr>
-          <w:rFonts w:ascii="Times New Roman" w:eastAsia="Times New Roman" w:hAnsi="Times New Roman" w:cs="Times New Roman"/>
-          <w:sz w:val="24"/>
-          <w:szCs w:val="24"/>
-        </w:rPr>
-        <w:tab/>
-      </w:r>
-      <w:r>
-        <w:rPr>
-          <w:rFonts w:ascii="Times New Roman" w:eastAsia="Times New Roman" w:hAnsi="Times New Roman" w:cs="Times New Roman"/>
-          <w:sz w:val="24"/>
-          <w:szCs w:val="24"/>
-        </w:rPr>
-        <w:t>Fig : 7.</w:t>
-      </w:r>
-      <w:r>
-        <w:rPr>
-          <w:rFonts w:ascii="Times New Roman" w:eastAsia="Times New Roman" w:hAnsi="Times New Roman" w:cs="Times New Roman"/>
-          <w:sz w:val="24"/>
-          <w:szCs w:val="24"/>
-        </w:rPr>
-        <w:t>5</w:t>
+        </w:rPr>
+        <w:t xml:space="preserve"> 7.5</w:t>
+      </w:r>
+      <w:r>
+        <w:rPr>
+          <w:rFonts w:ascii="Times New Roman" w:eastAsia="Times New Roman" w:hAnsi="Times New Roman" w:cs="Times New Roman"/>
+        </w:rPr>
+        <w:t xml:space="preserve"> : Admin Add Question Page</w:t>
       </w:r>
     </w:p>
     <w:p>
@@ -7450,9 +7828,10 @@
           <w:tab w:val="left" w:pos="6480"/>
           <w:tab w:val="left" w:pos="7200"/>
           <w:tab w:val="left" w:pos="7920"/>
+          <w:tab w:val="left" w:pos="8640"/>
+          <w:tab w:val="right" w:pos="9360"/>
         </w:tabs>
         <w:spacing w:before="100" w:beforeAutospacing="1" w:after="100" w:afterAutospacing="1" w:line="360" w:lineRule="auto"/>
-        <w:ind w:firstLine="720"/>
         <w:rPr>
           <w:rFonts w:ascii="Times New Roman" w:eastAsia="Times New Roman" w:hAnsi="Times New Roman" w:cs="Times New Roman"/>
           <w:sz w:val="24"/>
@@ -7578,35 +7957,45 @@
         <w:jc w:val="center"/>
         <w:rPr>
           <w:rFonts w:ascii="Times New Roman" w:hAnsi="Times New Roman" w:cs="Times New Roman"/>
-          <w:sz w:val="24"/>
-          <w:szCs w:val="24"/>
-        </w:rPr>
-      </w:pPr>
+        </w:rPr>
+      </w:pPr>
+      <w:r>
+        <w:rPr>
+          <w:rFonts w:ascii="Times New Roman" w:hAnsi="Times New Roman" w:cs="Times New Roman"/>
+        </w:rPr>
+        <w:t>Fig</w:t>
+      </w:r>
+      <w:r>
+        <w:rPr>
+          <w:rFonts w:ascii="Times New Roman" w:hAnsi="Times New Roman" w:cs="Times New Roman"/>
+        </w:rPr>
+        <w:t>.</w:t>
+      </w:r>
+      <w:r>
+        <w:rPr>
+          <w:rFonts w:ascii="Times New Roman" w:hAnsi="Times New Roman" w:cs="Times New Roman"/>
+        </w:rPr>
+        <w:t xml:space="preserve"> </w:t>
+      </w:r>
       <w:proofErr w:type="gramStart"/>
       <w:r>
         <w:rPr>
           <w:rFonts w:ascii="Times New Roman" w:hAnsi="Times New Roman" w:cs="Times New Roman"/>
-          <w:sz w:val="24"/>
-          <w:szCs w:val="24"/>
-        </w:rPr>
-        <w:t>Fig :</w:t>
+        </w:rPr>
+        <w:t>7.6</w:t>
+      </w:r>
+      <w:r>
+        <w:rPr>
+          <w:rFonts w:ascii="Times New Roman" w:hAnsi="Times New Roman" w:cs="Times New Roman"/>
+        </w:rPr>
+        <w:t xml:space="preserve"> :</w:t>
       </w:r>
       <w:proofErr w:type="gramEnd"/>
       <w:r>
         <w:rPr>
           <w:rFonts w:ascii="Times New Roman" w:hAnsi="Times New Roman" w:cs="Times New Roman"/>
-          <w:sz w:val="24"/>
-          <w:szCs w:val="24"/>
-        </w:rPr>
-        <w:t xml:space="preserve"> 7.</w:t>
-      </w:r>
-      <w:r>
-        <w:rPr>
-          <w:rFonts w:ascii="Times New Roman" w:hAnsi="Times New Roman" w:cs="Times New Roman"/>
-          <w:sz w:val="24"/>
-          <w:szCs w:val="24"/>
-        </w:rPr>
-        <w:t>6</w:t>
+        </w:rPr>
+        <w:t xml:space="preserve"> Student Home Page</w:t>
       </w:r>
     </w:p>
     <w:p>
@@ -7755,35 +8144,45 @@
         <w:jc w:val="center"/>
         <w:rPr>
           <w:rFonts w:ascii="Times New Roman" w:eastAsia="Times New Roman" w:hAnsi="Times New Roman" w:cs="Times New Roman"/>
-          <w:sz w:val="24"/>
-          <w:szCs w:val="24"/>
-        </w:rPr>
-      </w:pPr>
+        </w:rPr>
+      </w:pPr>
+      <w:r>
+        <w:rPr>
+          <w:rFonts w:ascii="Times New Roman" w:eastAsia="Times New Roman" w:hAnsi="Times New Roman" w:cs="Times New Roman"/>
+        </w:rPr>
+        <w:t>Fig</w:t>
+      </w:r>
+      <w:r>
+        <w:rPr>
+          <w:rFonts w:ascii="Times New Roman" w:eastAsia="Times New Roman" w:hAnsi="Times New Roman" w:cs="Times New Roman"/>
+        </w:rPr>
+        <w:t>.</w:t>
+      </w:r>
+      <w:r>
+        <w:rPr>
+          <w:rFonts w:ascii="Times New Roman" w:eastAsia="Times New Roman" w:hAnsi="Times New Roman" w:cs="Times New Roman"/>
+        </w:rPr>
+        <w:t xml:space="preserve"> </w:t>
+      </w:r>
       <w:proofErr w:type="gramStart"/>
       <w:r>
         <w:rPr>
           <w:rFonts w:ascii="Times New Roman" w:eastAsia="Times New Roman" w:hAnsi="Times New Roman" w:cs="Times New Roman"/>
-          <w:sz w:val="24"/>
-          <w:szCs w:val="24"/>
-        </w:rPr>
-        <w:t>Fig :</w:t>
+        </w:rPr>
+        <w:t>7.7</w:t>
+      </w:r>
+      <w:r>
+        <w:rPr>
+          <w:rFonts w:ascii="Times New Roman" w:eastAsia="Times New Roman" w:hAnsi="Times New Roman" w:cs="Times New Roman"/>
+        </w:rPr>
+        <w:t xml:space="preserve"> :</w:t>
       </w:r>
       <w:proofErr w:type="gramEnd"/>
       <w:r>
         <w:rPr>
           <w:rFonts w:ascii="Times New Roman" w:eastAsia="Times New Roman" w:hAnsi="Times New Roman" w:cs="Times New Roman"/>
-          <w:sz w:val="24"/>
-          <w:szCs w:val="24"/>
-        </w:rPr>
-        <w:t xml:space="preserve"> 7.</w:t>
-      </w:r>
-      <w:r>
-        <w:rPr>
-          <w:rFonts w:ascii="Times New Roman" w:eastAsia="Times New Roman" w:hAnsi="Times New Roman" w:cs="Times New Roman"/>
-          <w:sz w:val="24"/>
-          <w:szCs w:val="24"/>
-        </w:rPr>
-        <w:t>7</w:t>
+        </w:rPr>
+        <w:t xml:space="preserve"> Student Exam List Page</w:t>
       </w:r>
     </w:p>
     <w:p>
@@ -7917,35 +8316,45 @@
         <w:rPr>
           <w:rFonts w:ascii="Times New Roman" w:eastAsia="Times New Roman" w:hAnsi="Times New Roman" w:cs="Times New Roman"/>
           <w:b/>
-          <w:sz w:val="24"/>
-          <w:szCs w:val="24"/>
-        </w:rPr>
-      </w:pPr>
+        </w:rPr>
+      </w:pPr>
+      <w:r>
+        <w:rPr>
+          <w:rFonts w:ascii="Times New Roman" w:eastAsia="Times New Roman" w:hAnsi="Times New Roman" w:cs="Times New Roman"/>
+        </w:rPr>
+        <w:t>Fig</w:t>
+      </w:r>
+      <w:r>
+        <w:rPr>
+          <w:rFonts w:ascii="Times New Roman" w:eastAsia="Times New Roman" w:hAnsi="Times New Roman" w:cs="Times New Roman"/>
+        </w:rPr>
+        <w:t>.</w:t>
+      </w:r>
+      <w:r>
+        <w:rPr>
+          <w:rFonts w:ascii="Times New Roman" w:eastAsia="Times New Roman" w:hAnsi="Times New Roman" w:cs="Times New Roman"/>
+        </w:rPr>
+        <w:t xml:space="preserve"> </w:t>
+      </w:r>
       <w:proofErr w:type="gramStart"/>
       <w:r>
         <w:rPr>
           <w:rFonts w:ascii="Times New Roman" w:eastAsia="Times New Roman" w:hAnsi="Times New Roman" w:cs="Times New Roman"/>
-          <w:sz w:val="24"/>
-          <w:szCs w:val="24"/>
-        </w:rPr>
-        <w:t>Fig :</w:t>
+        </w:rPr>
+        <w:t>7.8</w:t>
+      </w:r>
+      <w:r>
+        <w:rPr>
+          <w:rFonts w:ascii="Times New Roman" w:eastAsia="Times New Roman" w:hAnsi="Times New Roman" w:cs="Times New Roman"/>
+        </w:rPr>
+        <w:t xml:space="preserve"> :</w:t>
       </w:r>
       <w:proofErr w:type="gramEnd"/>
       <w:r>
         <w:rPr>
           <w:rFonts w:ascii="Times New Roman" w:eastAsia="Times New Roman" w:hAnsi="Times New Roman" w:cs="Times New Roman"/>
-          <w:sz w:val="24"/>
-          <w:szCs w:val="24"/>
-        </w:rPr>
-        <w:t xml:space="preserve"> 7.</w:t>
-      </w:r>
-      <w:r>
-        <w:rPr>
-          <w:rFonts w:ascii="Times New Roman" w:eastAsia="Times New Roman" w:hAnsi="Times New Roman" w:cs="Times New Roman"/>
-          <w:sz w:val="24"/>
-          <w:szCs w:val="24"/>
-        </w:rPr>
-        <w:t>8</w:t>
+        </w:rPr>
+        <w:t xml:space="preserve"> Student Attend Exam Page</w:t>
       </w:r>
     </w:p>
     <w:p>
@@ -8033,7 +8442,7 @@
           <w:szCs w:val="24"/>
         </w:rPr>
         <w:drawing>
-          <wp:inline distT="0" distB="0" distL="0" distR="0" wp14:anchorId="69AA03B5" wp14:editId="5E5AE9A2">
+          <wp:inline distT="0" distB="0" distL="0" distR="0" wp14:anchorId="69AA03B5" wp14:editId="6CD75094">
             <wp:extent cx="4093535" cy="2493733"/>
             <wp:effectExtent l="0" t="0" r="2540" b="1905"/>
             <wp:docPr id="13" name="Picture 13"/>
@@ -8082,35 +8491,51 @@
         <w:rPr>
           <w:rFonts w:ascii="Times New Roman" w:eastAsia="Times New Roman" w:hAnsi="Times New Roman" w:cs="Times New Roman"/>
           <w:b/>
-          <w:sz w:val="24"/>
-          <w:szCs w:val="24"/>
-        </w:rPr>
-      </w:pPr>
+        </w:rPr>
+      </w:pPr>
+      <w:r>
+        <w:rPr>
+          <w:rFonts w:ascii="Times New Roman" w:eastAsia="Times New Roman" w:hAnsi="Times New Roman" w:cs="Times New Roman"/>
+        </w:rPr>
+        <w:t>Fig</w:t>
+      </w:r>
+      <w:r>
+        <w:rPr>
+          <w:rFonts w:ascii="Times New Roman" w:eastAsia="Times New Roman" w:hAnsi="Times New Roman" w:cs="Times New Roman"/>
+        </w:rPr>
+        <w:t>.</w:t>
+      </w:r>
+      <w:r>
+        <w:rPr>
+          <w:rFonts w:ascii="Times New Roman" w:eastAsia="Times New Roman" w:hAnsi="Times New Roman" w:cs="Times New Roman"/>
+        </w:rPr>
+        <w:t xml:space="preserve"> </w:t>
+      </w:r>
       <w:proofErr w:type="gramStart"/>
       <w:r>
         <w:rPr>
           <w:rFonts w:ascii="Times New Roman" w:eastAsia="Times New Roman" w:hAnsi="Times New Roman" w:cs="Times New Roman"/>
-          <w:sz w:val="24"/>
-          <w:szCs w:val="24"/>
-        </w:rPr>
-        <w:t>Fig :</w:t>
+        </w:rPr>
+        <w:t>7.9</w:t>
+      </w:r>
+      <w:r>
+        <w:rPr>
+          <w:rFonts w:ascii="Times New Roman" w:eastAsia="Times New Roman" w:hAnsi="Times New Roman" w:cs="Times New Roman"/>
+        </w:rPr>
+        <w:t xml:space="preserve"> :</w:t>
       </w:r>
       <w:proofErr w:type="gramEnd"/>
       <w:r>
         <w:rPr>
           <w:rFonts w:ascii="Times New Roman" w:eastAsia="Times New Roman" w:hAnsi="Times New Roman" w:cs="Times New Roman"/>
-          <w:sz w:val="24"/>
-          <w:szCs w:val="24"/>
-        </w:rPr>
-        <w:t xml:space="preserve"> 7.</w:t>
-      </w:r>
-      <w:r>
-        <w:rPr>
-          <w:rFonts w:ascii="Times New Roman" w:eastAsia="Times New Roman" w:hAnsi="Times New Roman" w:cs="Times New Roman"/>
-          <w:sz w:val="24"/>
-          <w:szCs w:val="24"/>
-        </w:rPr>
-        <w:t>9</w:t>
+        </w:rPr>
+        <w:t xml:space="preserve"> Question in Remote Database (Firebase)</w:t>
+      </w:r>
+      <w:r>
+        <w:rPr>
+          <w:rFonts w:ascii="Times New Roman" w:eastAsia="Times New Roman" w:hAnsi="Times New Roman" w:cs="Times New Roman"/>
+        </w:rPr>
+        <w:t xml:space="preserve"> </w:t>
       </w:r>
     </w:p>
     <w:p>
@@ -8145,7 +8570,7 @@
           <w:szCs w:val="24"/>
         </w:rPr>
         <w:drawing>
-          <wp:inline distT="0" distB="0" distL="0" distR="0" wp14:anchorId="51B76156" wp14:editId="18CBD299">
+          <wp:inline distT="0" distB="0" distL="0" distR="0" wp14:anchorId="51B76156" wp14:editId="5C52BADB">
             <wp:extent cx="4625163" cy="2364102"/>
             <wp:effectExtent l="0" t="0" r="4445" b="0"/>
             <wp:docPr id="14" name="Picture 14"/>
@@ -8194,36 +8619,48 @@
         <w:rPr>
           <w:rFonts w:ascii="Times New Roman" w:eastAsia="Times New Roman" w:hAnsi="Times New Roman" w:cs="Times New Roman"/>
           <w:b/>
-          <w:sz w:val="24"/>
-          <w:szCs w:val="24"/>
-        </w:rPr>
-      </w:pPr>
+        </w:rPr>
+      </w:pPr>
+      <w:r>
+        <w:rPr>
+          <w:rFonts w:ascii="Times New Roman" w:eastAsia="Times New Roman" w:hAnsi="Times New Roman" w:cs="Times New Roman"/>
+        </w:rPr>
+        <w:t>Fig</w:t>
+      </w:r>
+      <w:r>
+        <w:rPr>
+          <w:rFonts w:ascii="Times New Roman" w:eastAsia="Times New Roman" w:hAnsi="Times New Roman" w:cs="Times New Roman"/>
+        </w:rPr>
+        <w:t xml:space="preserve">. </w:t>
+      </w:r>
       <w:proofErr w:type="gramStart"/>
       <w:r>
         <w:rPr>
           <w:rFonts w:ascii="Times New Roman" w:eastAsia="Times New Roman" w:hAnsi="Times New Roman" w:cs="Times New Roman"/>
-          <w:sz w:val="24"/>
-          <w:szCs w:val="24"/>
-        </w:rPr>
-        <w:t>Fig :</w:t>
+        </w:rPr>
+        <w:t>7.10</w:t>
+      </w:r>
+      <w:r>
+        <w:rPr>
+          <w:rFonts w:ascii="Times New Roman" w:eastAsia="Times New Roman" w:hAnsi="Times New Roman" w:cs="Times New Roman"/>
+        </w:rPr>
+        <w:t xml:space="preserve"> :</w:t>
       </w:r>
       <w:proofErr w:type="gramEnd"/>
       <w:r>
         <w:rPr>
           <w:rFonts w:ascii="Times New Roman" w:eastAsia="Times New Roman" w:hAnsi="Times New Roman" w:cs="Times New Roman"/>
-          <w:sz w:val="24"/>
-          <w:szCs w:val="24"/>
-        </w:rPr>
-        <w:t xml:space="preserve"> 7.</w:t>
-      </w:r>
-      <w:r>
-        <w:rPr>
-          <w:rFonts w:ascii="Times New Roman" w:eastAsia="Times New Roman" w:hAnsi="Times New Roman" w:cs="Times New Roman"/>
-          <w:sz w:val="24"/>
-          <w:szCs w:val="24"/>
-        </w:rPr>
-        <w:t>10</w:t>
-      </w:r>
+        </w:rPr>
+        <w:t xml:space="preserve"> Student </w:t>
+      </w:r>
+      <w:proofErr w:type="spellStart"/>
+      <w:r>
+        <w:rPr>
+          <w:rFonts w:ascii="Times New Roman" w:eastAsia="Times New Roman" w:hAnsi="Times New Roman" w:cs="Times New Roman"/>
+        </w:rPr>
+        <w:t>Dataqbase</w:t>
+      </w:r>
+      <w:proofErr w:type="spellEnd"/>
     </w:p>
     <w:p>
       <w:pPr>
@@ -8269,7 +8706,7 @@
           <w:szCs w:val="24"/>
         </w:rPr>
         <w:drawing>
-          <wp:inline distT="0" distB="0" distL="0" distR="0" wp14:anchorId="0E704EA5" wp14:editId="53341504">
+          <wp:inline distT="0" distB="0" distL="0" distR="0" wp14:anchorId="0E704EA5" wp14:editId="7E71518E">
             <wp:extent cx="5560715" cy="2583712"/>
             <wp:effectExtent l="0" t="0" r="1905" b="7620"/>
             <wp:docPr id="15" name="Picture 15"/>
@@ -8318,35 +8755,39 @@
         <w:rPr>
           <w:rFonts w:ascii="Times New Roman" w:eastAsia="Times New Roman" w:hAnsi="Times New Roman" w:cs="Times New Roman"/>
           <w:b/>
-          <w:sz w:val="24"/>
-          <w:szCs w:val="24"/>
-        </w:rPr>
-      </w:pPr>
+        </w:rPr>
+      </w:pPr>
+      <w:r>
+        <w:rPr>
+          <w:rFonts w:ascii="Times New Roman" w:eastAsia="Times New Roman" w:hAnsi="Times New Roman" w:cs="Times New Roman"/>
+        </w:rPr>
+        <w:t>Fig</w:t>
+      </w:r>
+      <w:r>
+        <w:rPr>
+          <w:rFonts w:ascii="Times New Roman" w:eastAsia="Times New Roman" w:hAnsi="Times New Roman" w:cs="Times New Roman"/>
+        </w:rPr>
+        <w:t xml:space="preserve">. </w:t>
+      </w:r>
       <w:proofErr w:type="gramStart"/>
       <w:r>
         <w:rPr>
           <w:rFonts w:ascii="Times New Roman" w:eastAsia="Times New Roman" w:hAnsi="Times New Roman" w:cs="Times New Roman"/>
-          <w:sz w:val="24"/>
-          <w:szCs w:val="24"/>
-        </w:rPr>
-        <w:t>Fig :</w:t>
+        </w:rPr>
+        <w:t>7.11</w:t>
+      </w:r>
+      <w:r>
+        <w:rPr>
+          <w:rFonts w:ascii="Times New Roman" w:eastAsia="Times New Roman" w:hAnsi="Times New Roman" w:cs="Times New Roman"/>
+        </w:rPr>
+        <w:t xml:space="preserve"> :</w:t>
       </w:r>
       <w:proofErr w:type="gramEnd"/>
       <w:r>
         <w:rPr>
           <w:rFonts w:ascii="Times New Roman" w:eastAsia="Times New Roman" w:hAnsi="Times New Roman" w:cs="Times New Roman"/>
-          <w:sz w:val="24"/>
-          <w:szCs w:val="24"/>
-        </w:rPr>
-        <w:t xml:space="preserve"> 7.</w:t>
-      </w:r>
-      <w:r>
-        <w:rPr>
-          <w:rFonts w:ascii="Times New Roman" w:eastAsia="Times New Roman" w:hAnsi="Times New Roman" w:cs="Times New Roman"/>
-          <w:sz w:val="24"/>
-          <w:szCs w:val="24"/>
-        </w:rPr>
-        <w:t>11</w:t>
+        </w:rPr>
+        <w:t xml:space="preserve"> Firebase Authentication</w:t>
       </w:r>
     </w:p>
     <w:p>
@@ -8726,6 +9167,95 @@
 <file path=word/numbering.xml><?xml version="1.0" encoding="utf-8"?>
 <w:numbering xmlns:wpc="http://schemas.microsoft.com/office/word/2010/wordprocessingCanvas" xmlns:cx="http://schemas.microsoft.com/office/drawing/2014/chartex" xmlns:cx1="http://schemas.microsoft.com/office/drawing/2015/9/8/chartex" xmlns:cx2="http://schemas.microsoft.com/office/drawing/2015/10/21/chartex" xmlns:cx3="http://schemas.microsoft.com/office/drawing/2016/5/9/chartex" xmlns:cx4="http://schemas.microsoft.com/office/drawing/2016/5/10/chartex" xmlns:cx5="http://schemas.microsoft.com/office/drawing/2016/5/11/chartex" xmlns:cx6="http://schemas.microsoft.com/office/drawing/2016/5/12/chartex" xmlns:cx7="http://schemas.microsoft.com/office/drawing/2016/5/13/chartex" xmlns:cx8="http://schemas.microsoft.com/office/drawing/2016/5/14/chartex" xmlns:mc="http://schemas.openxmlformats.org/markup-compatibility/2006" xmlns:aink="http://schemas.microsoft.com/office/drawing/2016/ink" xmlns:am3d="http://schemas.microsoft.com/office/drawing/2017/model3d" xmlns:o="urn:schemas-microsoft-com:office:office" xmlns:oel="http://schemas.microsoft.com/office/2019/extlst" xmlns:r="http://schemas.openxmlformats.org/officeDocument/2006/relationships" xmlns:m="http://schemas.openxmlformats.org/officeDocument/2006/math" xmlns:v="urn:schemas-microsoft-com:vml" xmlns:wp14="http://schemas.microsoft.com/office/word/2010/wordprocessingDrawing" xmlns:wp="http://schemas.openxmlformats.org/drawingml/2006/wordprocessingDrawing" xmlns:w10="urn:schemas-microsoft-com:office:word" xmlns:w="http://schemas.openxmlformats.org/wordprocessingml/2006/main" xmlns:w14="http://schemas.microsoft.com/office/word/2010/wordml" xmlns:w15="http://schemas.microsoft.com/office/word/2012/wordml" xmlns:w16cex="http://schemas.microsoft.com/office/word/2018/wordml/cex" xmlns:w16cid="http://schemas.microsoft.com/office/word/2016/wordml/cid" xmlns:w16="http://schemas.microsoft.com/office/word/2018/wordml" xmlns:w16du="http://schemas.microsoft.com/office/word/2023/wordml/word16du" xmlns:w16sdtdh="http://schemas.microsoft.com/office/word/2020/wordml/sdtdatahash" xmlns:w16se="http://schemas.microsoft.com/office/word/2015/wordml/symex" xmlns:wpg="http://schemas.microsoft.com/office/word/2010/wordprocessingGroup" xmlns:wpi="http://schemas.microsoft.com/office/word/2010/wordprocessingInk" xmlns:wne="http://schemas.microsoft.com/office/word/2006/wordml" xmlns:wps="http://schemas.microsoft.com/office/word/2010/wordprocessingShape" mc:Ignorable="w14 w15 w16se w16cid w16 w16cex w16sdtdh w16du wp14">
   <w:abstractNum w:abstractNumId="0" w15:restartNumberingAfterBreak="0">
+    <w:nsid w:val="00212C26"/>
+    <w:multiLevelType w:val="hybridMultilevel"/>
+    <w:tmpl w:val="062E5A42"/>
+    <w:lvl w:ilvl="0" w:tplc="0409000F">
+      <w:start w:val="1"/>
+      <w:numFmt w:val="decimal"/>
+      <w:lvlText w:val="%1."/>
+      <w:lvlJc w:val="left"/>
+      <w:pPr>
+        <w:ind w:left="720" w:hanging="360"/>
+      </w:pPr>
+      <w:rPr>
+        <w:rFonts w:hint="default"/>
+      </w:rPr>
+    </w:lvl>
+    <w:lvl w:ilvl="1" w:tplc="04090019" w:tentative="1">
+      <w:start w:val="1"/>
+      <w:numFmt w:val="lowerLetter"/>
+      <w:lvlText w:val="%2."/>
+      <w:lvlJc w:val="left"/>
+      <w:pPr>
+        <w:ind w:left="1440" w:hanging="360"/>
+      </w:pPr>
+    </w:lvl>
+    <w:lvl w:ilvl="2" w:tplc="0409001B" w:tentative="1">
+      <w:start w:val="1"/>
+      <w:numFmt w:val="lowerRoman"/>
+      <w:lvlText w:val="%3."/>
+      <w:lvlJc w:val="right"/>
+      <w:pPr>
+        <w:ind w:left="2160" w:hanging="180"/>
+      </w:pPr>
+    </w:lvl>
+    <w:lvl w:ilvl="3" w:tplc="0409000F" w:tentative="1">
+      <w:start w:val="1"/>
+      <w:numFmt w:val="decimal"/>
+      <w:lvlText w:val="%4."/>
+      <w:lvlJc w:val="left"/>
+      <w:pPr>
+        <w:ind w:left="2880" w:hanging="360"/>
+      </w:pPr>
+    </w:lvl>
+    <w:lvl w:ilvl="4" w:tplc="04090019" w:tentative="1">
+      <w:start w:val="1"/>
+      <w:numFmt w:val="lowerLetter"/>
+      <w:lvlText w:val="%5."/>
+      <w:lvlJc w:val="left"/>
+      <w:pPr>
+        <w:ind w:left="3600" w:hanging="360"/>
+      </w:pPr>
+    </w:lvl>
+    <w:lvl w:ilvl="5" w:tplc="0409001B" w:tentative="1">
+      <w:start w:val="1"/>
+      <w:numFmt w:val="lowerRoman"/>
+      <w:lvlText w:val="%6."/>
+      <w:lvlJc w:val="right"/>
+      <w:pPr>
+        <w:ind w:left="4320" w:hanging="180"/>
+      </w:pPr>
+    </w:lvl>
+    <w:lvl w:ilvl="6" w:tplc="0409000F" w:tentative="1">
+      <w:start w:val="1"/>
+      <w:numFmt w:val="decimal"/>
+      <w:lvlText w:val="%7."/>
+      <w:lvlJc w:val="left"/>
+      <w:pPr>
+        <w:ind w:left="5040" w:hanging="360"/>
+      </w:pPr>
+    </w:lvl>
+    <w:lvl w:ilvl="7" w:tplc="04090019" w:tentative="1">
+      <w:start w:val="1"/>
+      <w:numFmt w:val="lowerLetter"/>
+      <w:lvlText w:val="%8."/>
+      <w:lvlJc w:val="left"/>
+      <w:pPr>
+        <w:ind w:left="5760" w:hanging="360"/>
+      </w:pPr>
+    </w:lvl>
+    <w:lvl w:ilvl="8" w:tplc="0409001B" w:tentative="1">
+      <w:start w:val="1"/>
+      <w:numFmt w:val="lowerRoman"/>
+      <w:lvlText w:val="%9."/>
+      <w:lvlJc w:val="right"/>
+      <w:pPr>
+        <w:ind w:left="6480" w:hanging="180"/>
+      </w:pPr>
+    </w:lvl>
+  </w:abstractNum>
+  <w:abstractNum w:abstractNumId="1" w15:restartNumberingAfterBreak="0">
     <w:nsid w:val="0B944C15"/>
     <w:multiLevelType w:val="hybridMultilevel"/>
     <w:tmpl w:val="2C8A0570"/>
@@ -8838,7 +9368,7 @@
       </w:rPr>
     </w:lvl>
   </w:abstractNum>
-  <w:abstractNum w:abstractNumId="1" w15:restartNumberingAfterBreak="0">
+  <w:abstractNum w:abstractNumId="2" w15:restartNumberingAfterBreak="0">
     <w:nsid w:val="15115A5E"/>
     <w:multiLevelType w:val="multilevel"/>
     <w:tmpl w:val="3F2E40D4"/>
@@ -8987,7 +9517,7 @@
       </w:rPr>
     </w:lvl>
   </w:abstractNum>
-  <w:abstractNum w:abstractNumId="2" w15:restartNumberingAfterBreak="0">
+  <w:abstractNum w:abstractNumId="3" w15:restartNumberingAfterBreak="0">
     <w:nsid w:val="18256AEC"/>
     <w:multiLevelType w:val="hybridMultilevel"/>
     <w:tmpl w:val="498AA15E"/>
@@ -9100,7 +9630,7 @@
       </w:rPr>
     </w:lvl>
   </w:abstractNum>
-  <w:abstractNum w:abstractNumId="3" w15:restartNumberingAfterBreak="0">
+  <w:abstractNum w:abstractNumId="4" w15:restartNumberingAfterBreak="0">
     <w:nsid w:val="1CBB7728"/>
     <w:multiLevelType w:val="multilevel"/>
     <w:tmpl w:val="091A98DE"/>
@@ -9249,7 +9779,7 @@
       </w:rPr>
     </w:lvl>
   </w:abstractNum>
-  <w:abstractNum w:abstractNumId="4" w15:restartNumberingAfterBreak="0">
+  <w:abstractNum w:abstractNumId="5" w15:restartNumberingAfterBreak="0">
     <w:nsid w:val="20A17024"/>
     <w:multiLevelType w:val="multilevel"/>
     <w:tmpl w:val="A5A09672"/>
@@ -9398,7 +9928,7 @@
       </w:rPr>
     </w:lvl>
   </w:abstractNum>
-  <w:abstractNum w:abstractNumId="5" w15:restartNumberingAfterBreak="0">
+  <w:abstractNum w:abstractNumId="6" w15:restartNumberingAfterBreak="0">
     <w:nsid w:val="22013494"/>
     <w:multiLevelType w:val="multilevel"/>
     <w:tmpl w:val="8DC67752"/>
@@ -9547,7 +10077,7 @@
       </w:rPr>
     </w:lvl>
   </w:abstractNum>
-  <w:abstractNum w:abstractNumId="6" w15:restartNumberingAfterBreak="0">
+  <w:abstractNum w:abstractNumId="7" w15:restartNumberingAfterBreak="0">
     <w:nsid w:val="2D665908"/>
     <w:multiLevelType w:val="multilevel"/>
     <w:tmpl w:val="9FAE855C"/>
@@ -9696,7 +10226,7 @@
       </w:rPr>
     </w:lvl>
   </w:abstractNum>
-  <w:abstractNum w:abstractNumId="7" w15:restartNumberingAfterBreak="0">
+  <w:abstractNum w:abstractNumId="8" w15:restartNumberingAfterBreak="0">
     <w:nsid w:val="320765C1"/>
     <w:multiLevelType w:val="multilevel"/>
     <w:tmpl w:val="D2D8378C"/>
@@ -9845,7 +10375,7 @@
       </w:rPr>
     </w:lvl>
   </w:abstractNum>
-  <w:abstractNum w:abstractNumId="8" w15:restartNumberingAfterBreak="0">
+  <w:abstractNum w:abstractNumId="9" w15:restartNumberingAfterBreak="0">
     <w:nsid w:val="32175451"/>
     <w:multiLevelType w:val="multilevel"/>
     <w:tmpl w:val="BC5C86FC"/>
@@ -9994,7 +10524,7 @@
       </w:rPr>
     </w:lvl>
   </w:abstractNum>
-  <w:abstractNum w:abstractNumId="9" w15:restartNumberingAfterBreak="0">
+  <w:abstractNum w:abstractNumId="10" w15:restartNumberingAfterBreak="0">
     <w:nsid w:val="32B34AA7"/>
     <w:multiLevelType w:val="multilevel"/>
     <w:tmpl w:val="4AFCF8F2"/>
@@ -10143,7 +10673,7 @@
       </w:rPr>
     </w:lvl>
   </w:abstractNum>
-  <w:abstractNum w:abstractNumId="10" w15:restartNumberingAfterBreak="0">
+  <w:abstractNum w:abstractNumId="11" w15:restartNumberingAfterBreak="0">
     <w:nsid w:val="47DE50C4"/>
     <w:multiLevelType w:val="hybridMultilevel"/>
     <w:tmpl w:val="72CEBBB4"/>
@@ -10256,7 +10786,7 @@
       </w:rPr>
     </w:lvl>
   </w:abstractNum>
-  <w:abstractNum w:abstractNumId="11" w15:restartNumberingAfterBreak="0">
+  <w:abstractNum w:abstractNumId="12" w15:restartNumberingAfterBreak="0">
     <w:nsid w:val="48080E55"/>
     <w:multiLevelType w:val="hybridMultilevel"/>
     <w:tmpl w:val="F446A28A"/>
@@ -10369,7 +10899,7 @@
       </w:rPr>
     </w:lvl>
   </w:abstractNum>
-  <w:abstractNum w:abstractNumId="12" w15:restartNumberingAfterBreak="0">
+  <w:abstractNum w:abstractNumId="13" w15:restartNumberingAfterBreak="0">
     <w:nsid w:val="4C5218F3"/>
     <w:multiLevelType w:val="multilevel"/>
     <w:tmpl w:val="96D0539A"/>
@@ -10518,7 +11048,7 @@
       </w:rPr>
     </w:lvl>
   </w:abstractNum>
-  <w:abstractNum w:abstractNumId="13" w15:restartNumberingAfterBreak="0">
+  <w:abstractNum w:abstractNumId="14" w15:restartNumberingAfterBreak="0">
     <w:nsid w:val="52B541A0"/>
     <w:multiLevelType w:val="hybridMultilevel"/>
     <w:tmpl w:val="BC626C0A"/>
@@ -10631,7 +11161,7 @@
       </w:rPr>
     </w:lvl>
   </w:abstractNum>
-  <w:abstractNum w:abstractNumId="14" w15:restartNumberingAfterBreak="0">
+  <w:abstractNum w:abstractNumId="15" w15:restartNumberingAfterBreak="0">
     <w:nsid w:val="600A203E"/>
     <w:multiLevelType w:val="multilevel"/>
     <w:tmpl w:val="4D9A6D14"/>
@@ -10780,7 +11310,7 @@
       </w:rPr>
     </w:lvl>
   </w:abstractNum>
-  <w:abstractNum w:abstractNumId="15" w15:restartNumberingAfterBreak="0">
+  <w:abstractNum w:abstractNumId="16" w15:restartNumberingAfterBreak="0">
     <w:nsid w:val="633A03E4"/>
     <w:multiLevelType w:val="multilevel"/>
     <w:tmpl w:val="E40A0148"/>
@@ -10929,7 +11459,7 @@
       </w:rPr>
     </w:lvl>
   </w:abstractNum>
-  <w:abstractNum w:abstractNumId="16" w15:restartNumberingAfterBreak="0">
+  <w:abstractNum w:abstractNumId="17" w15:restartNumberingAfterBreak="0">
     <w:nsid w:val="667A17E7"/>
     <w:multiLevelType w:val="multilevel"/>
     <w:tmpl w:val="734A79A0"/>
@@ -11078,7 +11608,7 @@
       </w:rPr>
     </w:lvl>
   </w:abstractNum>
-  <w:abstractNum w:abstractNumId="17" w15:restartNumberingAfterBreak="0">
+  <w:abstractNum w:abstractNumId="18" w15:restartNumberingAfterBreak="0">
     <w:nsid w:val="6CB64982"/>
     <w:multiLevelType w:val="hybridMultilevel"/>
     <w:tmpl w:val="92B00AE8"/>
@@ -11191,7 +11721,7 @@
       </w:rPr>
     </w:lvl>
   </w:abstractNum>
-  <w:abstractNum w:abstractNumId="18" w15:restartNumberingAfterBreak="0">
+  <w:abstractNum w:abstractNumId="19" w15:restartNumberingAfterBreak="0">
     <w:nsid w:val="7249193A"/>
     <w:multiLevelType w:val="multilevel"/>
     <w:tmpl w:val="E98C3D0A"/>
@@ -11340,7 +11870,7 @@
       </w:rPr>
     </w:lvl>
   </w:abstractNum>
-  <w:abstractNum w:abstractNumId="19" w15:restartNumberingAfterBreak="0">
+  <w:abstractNum w:abstractNumId="20" w15:restartNumberingAfterBreak="0">
     <w:nsid w:val="7A5265B6"/>
     <w:multiLevelType w:val="multilevel"/>
     <w:tmpl w:val="723CE266"/>
@@ -11490,64 +12020,67 @@
     </w:lvl>
   </w:abstractNum>
   <w:num w:numId="1" w16cid:durableId="1878397723">
+    <w:abstractNumId w:val="20"/>
+  </w:num>
+  <w:num w:numId="2" w16cid:durableId="1610893954">
+    <w:abstractNumId w:val="7"/>
+  </w:num>
+  <w:num w:numId="3" w16cid:durableId="420639465">
+    <w:abstractNumId w:val="5"/>
+  </w:num>
+  <w:num w:numId="4" w16cid:durableId="716468393">
+    <w:abstractNumId w:val="2"/>
+  </w:num>
+  <w:num w:numId="5" w16cid:durableId="1603146777">
+    <w:abstractNumId w:val="13"/>
+  </w:num>
+  <w:num w:numId="6" w16cid:durableId="729380180">
+    <w:abstractNumId w:val="8"/>
+  </w:num>
+  <w:num w:numId="7" w16cid:durableId="2108573597">
+    <w:abstractNumId w:val="10"/>
+  </w:num>
+  <w:num w:numId="8" w16cid:durableId="236013676">
+    <w:abstractNumId w:val="4"/>
+  </w:num>
+  <w:num w:numId="9" w16cid:durableId="860246550">
+    <w:abstractNumId w:val="17"/>
+  </w:num>
+  <w:num w:numId="10" w16cid:durableId="453140251">
+    <w:abstractNumId w:val="15"/>
+  </w:num>
+  <w:num w:numId="11" w16cid:durableId="243229102">
     <w:abstractNumId w:val="19"/>
   </w:num>
-  <w:num w:numId="2" w16cid:durableId="1610893954">
+  <w:num w:numId="12" w16cid:durableId="1819106020">
+    <w:abstractNumId w:val="9"/>
+  </w:num>
+  <w:num w:numId="13" w16cid:durableId="1245144889">
+    <w:abstractNumId w:val="14"/>
+  </w:num>
+  <w:num w:numId="14" w16cid:durableId="1159999388">
+    <w:abstractNumId w:val="16"/>
+  </w:num>
+  <w:num w:numId="15" w16cid:durableId="59981029">
     <w:abstractNumId w:val="6"/>
   </w:num>
-  <w:num w:numId="3" w16cid:durableId="420639465">
-    <w:abstractNumId w:val="4"/>
+  <w:num w:numId="16" w16cid:durableId="2143498152">
+    <w:abstractNumId w:val="18"/>
   </w:num>
-  <w:num w:numId="4" w16cid:durableId="716468393">
+  <w:num w:numId="17" w16cid:durableId="2089687605">
+    <w:abstractNumId w:val="3"/>
+  </w:num>
+  <w:num w:numId="18" w16cid:durableId="1422530691">
     <w:abstractNumId w:val="1"/>
   </w:num>
-  <w:num w:numId="5" w16cid:durableId="1603146777">
+  <w:num w:numId="19" w16cid:durableId="1993677143">
+    <w:abstractNumId w:val="11"/>
+  </w:num>
+  <w:num w:numId="20" w16cid:durableId="2123962397">
     <w:abstractNumId w:val="12"/>
   </w:num>
-  <w:num w:numId="6" w16cid:durableId="729380180">
-    <w:abstractNumId w:val="7"/>
-  </w:num>
-  <w:num w:numId="7" w16cid:durableId="2108573597">
-    <w:abstractNumId w:val="9"/>
-  </w:num>
-  <w:num w:numId="8" w16cid:durableId="236013676">
-    <w:abstractNumId w:val="3"/>
-  </w:num>
-  <w:num w:numId="9" w16cid:durableId="860246550">
-    <w:abstractNumId w:val="16"/>
-  </w:num>
-  <w:num w:numId="10" w16cid:durableId="453140251">
-    <w:abstractNumId w:val="14"/>
-  </w:num>
-  <w:num w:numId="11" w16cid:durableId="243229102">
-    <w:abstractNumId w:val="18"/>
-  </w:num>
-  <w:num w:numId="12" w16cid:durableId="1819106020">
-    <w:abstractNumId w:val="8"/>
-  </w:num>
-  <w:num w:numId="13" w16cid:durableId="1245144889">
-    <w:abstractNumId w:val="13"/>
-  </w:num>
-  <w:num w:numId="14" w16cid:durableId="1159999388">
-    <w:abstractNumId w:val="15"/>
-  </w:num>
-  <w:num w:numId="15" w16cid:durableId="59981029">
-    <w:abstractNumId w:val="5"/>
-  </w:num>
-  <w:num w:numId="16" w16cid:durableId="2143498152">
-    <w:abstractNumId w:val="17"/>
-  </w:num>
-  <w:num w:numId="17" w16cid:durableId="2089687605">
-    <w:abstractNumId w:val="2"/>
-  </w:num>
-  <w:num w:numId="18" w16cid:durableId="1422530691">
+  <w:num w:numId="21" w16cid:durableId="1097366512">
     <w:abstractNumId w:val="0"/>
-  </w:num>
-  <w:num w:numId="19" w16cid:durableId="1993677143">
-    <w:abstractNumId w:val="10"/>
-  </w:num>
-  <w:num w:numId="20" w16cid:durableId="2123962397">
-    <w:abstractNumId w:val="11"/>
   </w:num>
   <w:numIdMacAtCleanup w:val="20"/>
 </w:numbering>
@@ -12036,7 +12569,6 @@
   <w:style w:type="character" w:default="1" w:styleId="DefaultParagraphFont">
     <w:name w:val="Default Paragraph Font"/>
     <w:uiPriority w:val="1"/>
-    <w:semiHidden/>
     <w:unhideWhenUsed/>
   </w:style>
   <w:style w:type="table" w:default="1" w:styleId="TableNormal">

</xml_diff>